<commit_message>
static impact/disturbance levels included to method section (next: sliding window by Fabio)
</commit_message>
<xml_diff>
--- a/paper.docx
+++ b/paper.docx
@@ -767,23 +767,6 @@
     <w:p>
       <w:pPr>
         <w:pStyle w:val="FirstParagraph"/>
-      </w:pPr>
-      <w:r>
-        <w:t xml:space="preserve">This paper is heavily informed by the work of</w:t>
-      </w:r>
-      <w:r>
-        <w:t xml:space="preserve"> </w:t>
-      </w:r>
-      <w:r>
-        <w:t xml:space="preserve">(Strohmeier et al. 2021)</w:t>
-      </w:r>
-      <w:r>
-        <w:t xml:space="preserve">.</w:t>
-      </w:r>
-    </w:p>
-    <w:p>
-      <w:pPr>
-        <w:pStyle w:val="BodyText"/>
       </w:pPr>
       <w:r>
         <w:t xml:space="preserve">For many years, many concerns of the global air traffic management community has been directed to the evident problem of imbalances between capacity and demand. The pressing, increasing demand for air transport registered in the last decade not only has already produced challenging delay management practices, but also fostered projections of even worse scenarios. EUROCONTROL</w:t>
@@ -1383,7 +1366,7 @@
     </w:p>
     <w:bookmarkEnd w:id="24"/>
     <w:bookmarkEnd w:id="25"/>
-    <w:bookmarkStart w:id="32" w:name="methodmaterials"/>
+    <w:bookmarkStart w:id="33" w:name="methodmaterials"/>
     <w:p>
       <w:pPr>
         <w:pStyle w:val="Heading1"/>
@@ -1712,8 +1695,51 @@
         <w:t xml:space="preserve">Figure 3.2: Daily flights tracked by Opensky Network</w:t>
       </w:r>
     </w:p>
+    <w:p>
+      <w:pPr>
+        <w:pStyle w:val="BodyText"/>
+      </w:pPr>
+      <w:r>
+        <w:t xml:space="preserve">The global daily flight dataset by Opensky Network identifies a flight based on a series of received messages of 15 minutes or more</w:t>
+      </w:r>
+      <w:r>
+        <w:t xml:space="preserve"> </w:t>
+      </w:r>
+      <w:r>
+        <w:t xml:space="preserve">(Strohmeier et al. 2021)</w:t>
+      </w:r>
+      <w:r>
+        <w:t xml:space="preserve">.</w:t>
+      </w:r>
+      <w:r>
+        <w:t xml:space="preserve"> </w:t>
+      </w:r>
+      <w:r>
+        <w:t xml:space="preserve">As the sensor network does not cover the whole globe/airspace, a consistency check is made for flights leaving the coverage area and entering again (e.g. oceanic area).</w:t>
+      </w:r>
+      <w:r>
+        <w:t xml:space="preserve"> </w:t>
+      </w:r>
+      <w:r>
+        <w:t xml:space="preserve">A heuristic algorithm for the identification of destination airports is applied for descending trajectories.</w:t>
+      </w:r>
+      <w:r>
+        <w:t xml:space="preserve"> </w:t>
+      </w:r>
+      <w:r>
+        <w:t xml:space="preserve">While there are uncertainties in the data based on these heuristics, the dataset ensures detection of flights within certain geographic regions even without a positive departure and/or destination aerodrome identification.</w:t>
+      </w:r>
+    </w:p>
+    <w:p>
+      <w:pPr>
+        <w:pStyle w:val="BlockText"/>
+      </w:pPr>
+      <w:r>
+        <w:t xml:space="preserve">TODO: develop table with months - file size - number of flights</w:t>
+      </w:r>
+    </w:p>
     <w:bookmarkEnd w:id="29"/>
-    <w:bookmarkStart w:id="31" w:name="measuring-resilience"/>
+    <w:bookmarkStart w:id="32" w:name="measuring-resilience"/>
     <w:p>
       <w:pPr>
         <w:pStyle w:val="Heading2"/>
@@ -1911,163 +1937,6 @@
         <w:t xml:space="preserve">(LOS: loss of service / performance, THR: associated threshold).</w:t>
       </w:r>
     </w:p>
-    <w:bookmarkEnd w:id="31"/>
-    <w:bookmarkEnd w:id="32"/>
-    <w:bookmarkStart w:id="34" w:name="resultsdiscussion"/>
-    <w:p>
-      <w:pPr>
-        <w:pStyle w:val="Heading1"/>
-      </w:pPr>
-      <w:r>
-        <w:rPr>
-          <w:rStyle w:val="SectionNumber"/>
-        </w:rPr>
-        <w:t xml:space="preserve">4</w:t>
-      </w:r>
-      <w:r>
-        <w:tab/>
-      </w:r>
-      <w:r>
-        <w:t xml:space="preserve">Results/Discussion</w:t>
-      </w:r>
-    </w:p>
-    <w:p>
-      <w:pPr>
-        <w:pStyle w:val="FirstParagraph"/>
-      </w:pPr>
-      <w:r>
-        <w:t xml:space="preserve">1.1</w:t>
-      </w:r>
-    </w:p>
-    <w:p>
-      <w:pPr>
-        <w:numPr>
-          <w:ilvl w:val="0"/>
-          <w:numId w:val="1004"/>
-        </w:numPr>
-        <w:pStyle w:val="Compact"/>
-      </w:pPr>
-      <w:r>
-        <w:t xml:space="preserve">Resilience can be measured as a function of time - the smaller the relationship between time of stress and the time of recovery, more resilient a system is.</w:t>
-      </w:r>
-    </w:p>
-    <w:p>
-      <w:pPr>
-        <w:pStyle w:val="FirstParagraph"/>
-      </w:pPr>
-      <w:r>
-        <w:t xml:space="preserve">1.2 how to use open data to</w:t>
-      </w:r>
-      <w:r>
-        <w:t xml:space="preserve"> </w:t>
-      </w:r>
-      <w:r>
-        <w:t xml:space="preserve">“</w:t>
-      </w:r>
-      <w:r>
-        <w:t xml:space="preserve">see</w:t>
-      </w:r>
-      <w:r>
-        <w:t xml:space="preserve">”</w:t>
-      </w:r>
-      <w:r>
-        <w:t xml:space="preserve"> </w:t>
-      </w:r>
-      <w:r>
-        <w:t xml:space="preserve">resilience?</w:t>
-      </w:r>
-    </w:p>
-    <w:p>
-      <w:pPr>
-        <w:pStyle w:val="BodyText"/>
-      </w:pPr>
-      <w:r>
-        <w:t xml:space="preserve">1.2.1 Gather and prepare data</w:t>
-      </w:r>
-    </w:p>
-    <w:p>
-      <w:pPr>
-        <w:pStyle w:val="SourceCode"/>
-      </w:pPr>
-      <w:r>
-        <w:rPr>
-          <w:rStyle w:val="VerbatimChar"/>
-        </w:rPr>
-        <w:t xml:space="preserve">## # A tibble: 6 x 9</w:t>
-      </w:r>
-      <w:r>
-        <w:br/>
-      </w:r>
-      <w:r>
-        <w:rPr>
-          <w:rStyle w:val="VerbatimChar"/>
-        </w:rPr>
-        <w:t xml:space="preserve">##   ADEP  ADEP_CTRY ADEP_REG ADES  ADES_CTRY ADES_REG TYPE  DATE       CALL  </w:t>
-      </w:r>
-      <w:r>
-        <w:br/>
-      </w:r>
-      <w:r>
-        <w:rPr>
-          <w:rStyle w:val="VerbatimChar"/>
-        </w:rPr>
-        <w:t xml:space="preserve">##   &lt;chr&gt; &lt;chr&gt;     &lt;chr&gt;    &lt;chr&gt; &lt;chr&gt;     &lt;chr&gt;    &lt;chr&gt; &lt;date&gt;     &lt;chr&gt; </w:t>
-      </w:r>
-      <w:r>
-        <w:br/>
-      </w:r>
-      <w:r>
-        <w:rPr>
-          <w:rStyle w:val="VerbatimChar"/>
-        </w:rPr>
-        <w:t xml:space="preserve">## 1 YSSY  AU        Other    EDDF  DE        EU       A332  2019-01-01 CES219</w:t>
-      </w:r>
-      <w:r>
-        <w:br/>
-      </w:r>
-      <w:r>
-        <w:rPr>
-          <w:rStyle w:val="VerbatimChar"/>
-        </w:rPr>
-        <w:t xml:space="preserve">## 2 LEMD  ES        EU       LEMD  ES        EU       A332  2019-01-01 AEA040</w:t>
-      </w:r>
-      <w:r>
-        <w:br/>
-      </w:r>
-      <w:r>
-        <w:rPr>
-          <w:rStyle w:val="VerbatimChar"/>
-        </w:rPr>
-        <w:t xml:space="preserve">## 3 YSSY  AU        Other    LFPG  FR        EU       B788  2019-01-01 CXA825</w:t>
-      </w:r>
-      <w:r>
-        <w:br/>
-      </w:r>
-      <w:r>
-        <w:rPr>
-          <w:rStyle w:val="VerbatimChar"/>
-        </w:rPr>
-        <w:t xml:space="preserve">## 4 UUEE  RU        EU       EDDF  DE        EU       B744  2019-01-01 CLU211</w:t>
-      </w:r>
-      <w:r>
-        <w:br/>
-      </w:r>
-      <w:r>
-        <w:rPr>
-          <w:rStyle w:val="VerbatimChar"/>
-        </w:rPr>
-        <w:t xml:space="preserve">## 5 KLDJ  US        US       LFPG  FR        EU       B788  2019-01-01 ETH704</w:t>
-      </w:r>
-      <w:r>
-        <w:br/>
-      </w:r>
-      <w:r>
-        <w:rPr>
-          <w:rStyle w:val="VerbatimChar"/>
-        </w:rPr>
-        <w:t xml:space="preserve">## 6 WIII  ID        Other    RPLL  PH        Other    B77W  2019-01-01 SVA872</w:t>
-      </w:r>
-    </w:p>
     <w:p>
       <w:pPr>
         <w:pStyle w:val="CaptionedFigure"/>
@@ -2077,18 +1946,18 @@
           <wp:inline>
             <wp:extent cx="5334000" cy="3294856"/>
             <wp:effectExtent b="0" l="0" r="0" t="0"/>
-            <wp:docPr descr="Figure 4.1: test" title="" id="1" name="Picture"/>
+            <wp:docPr descr="Figure 3.4: Resilience concept applied to observed US air traffic development" title="" id="1" name="Picture"/>
             <a:graphic>
               <a:graphicData uri="http://schemas.openxmlformats.org/drawingml/2006/picture">
                 <pic:pic>
                   <pic:nvPicPr>
-                    <pic:cNvPr descr="paper_files/figure-docx/unnamed-chunk-7-1.png" id="0" name="Picture"/>
+                    <pic:cNvPr descr="paper_files/figure-docx/fig-us-timeline-1.png" id="0" name="Picture"/>
                     <pic:cNvPicPr>
                       <a:picLocks noChangeArrowheads="1" noChangeAspect="1"/>
                     </pic:cNvPicPr>
                   </pic:nvPicPr>
                   <pic:blipFill>
-                    <a:blip r:embed="rId33"/>
+                    <a:blip r:embed="rId31"/>
                     <a:stretch>
                       <a:fillRect/>
                     </a:stretch>
@@ -2120,11 +1989,223 @@
         <w:pStyle w:val="ImageCaption"/>
       </w:pPr>
       <w:r>
+        <w:t xml:space="preserve">Figure 3.4: Resilience concept applied to observed US air traffic development</w:t>
+      </w:r>
+    </w:p>
+    <w:bookmarkEnd w:id="32"/>
+    <w:bookmarkEnd w:id="33"/>
+    <w:bookmarkStart w:id="35" w:name="resultsdiscussion"/>
+    <w:p>
+      <w:pPr>
+        <w:pStyle w:val="Heading1"/>
+      </w:pPr>
+      <w:r>
+        <w:rPr>
+          <w:rStyle w:val="SectionNumber"/>
+        </w:rPr>
+        <w:t xml:space="preserve">4</w:t>
+      </w:r>
+      <w:r>
+        <w:tab/>
+      </w:r>
+      <w:r>
+        <w:t xml:space="preserve">Results/Discussion</w:t>
+      </w:r>
+    </w:p>
+    <w:p>
+      <w:pPr>
+        <w:pStyle w:val="FirstParagraph"/>
+      </w:pPr>
+      <w:r>
+        <w:t xml:space="preserve">1.1</w:t>
+      </w:r>
+    </w:p>
+    <w:p>
+      <w:pPr>
+        <w:numPr>
+          <w:ilvl w:val="0"/>
+          <w:numId w:val="1004"/>
+        </w:numPr>
+        <w:pStyle w:val="Compact"/>
+      </w:pPr>
+      <w:r>
+        <w:t xml:space="preserve">Resilience can be measured as a function of time - the smaller the relationship between time of stress and the time of recovery, more resilient a system is.</w:t>
+      </w:r>
+    </w:p>
+    <w:p>
+      <w:pPr>
+        <w:pStyle w:val="FirstParagraph"/>
+      </w:pPr>
+      <w:r>
+        <w:t xml:space="preserve">1.2 how to use open data to</w:t>
+      </w:r>
+      <w:r>
+        <w:t xml:space="preserve"> </w:t>
+      </w:r>
+      <w:r>
+        <w:t xml:space="preserve">“</w:t>
+      </w:r>
+      <w:r>
+        <w:t xml:space="preserve">see</w:t>
+      </w:r>
+      <w:r>
+        <w:t xml:space="preserve">”</w:t>
+      </w:r>
+      <w:r>
+        <w:t xml:space="preserve"> </w:t>
+      </w:r>
+      <w:r>
+        <w:t xml:space="preserve">resilience?</w:t>
+      </w:r>
+    </w:p>
+    <w:p>
+      <w:pPr>
+        <w:pStyle w:val="BodyText"/>
+      </w:pPr>
+      <w:r>
+        <w:t xml:space="preserve">1.2.1 Gather and prepare data</w:t>
+      </w:r>
+    </w:p>
+    <w:p>
+      <w:pPr>
+        <w:pStyle w:val="SourceCode"/>
+      </w:pPr>
+      <w:r>
+        <w:rPr>
+          <w:rStyle w:val="VerbatimChar"/>
+        </w:rPr>
+        <w:t xml:space="preserve">## # A tibble: 6 x 9</w:t>
+      </w:r>
+      <w:r>
+        <w:br/>
+      </w:r>
+      <w:r>
+        <w:rPr>
+          <w:rStyle w:val="VerbatimChar"/>
+        </w:rPr>
+        <w:t xml:space="preserve">##   ADEP  ADEP_CTRY ADEP_REG ADES  ADES_CTRY ADES_REG TYPE  DATE       CALL  </w:t>
+      </w:r>
+      <w:r>
+        <w:br/>
+      </w:r>
+      <w:r>
+        <w:rPr>
+          <w:rStyle w:val="VerbatimChar"/>
+        </w:rPr>
+        <w:t xml:space="preserve">##   &lt;chr&gt; &lt;chr&gt;     &lt;chr&gt;    &lt;chr&gt; &lt;chr&gt;     &lt;chr&gt;    &lt;chr&gt; &lt;date&gt;     &lt;chr&gt; </w:t>
+      </w:r>
+      <w:r>
+        <w:br/>
+      </w:r>
+      <w:r>
+        <w:rPr>
+          <w:rStyle w:val="VerbatimChar"/>
+        </w:rPr>
+        <w:t xml:space="preserve">## 1 YSSY  AU        Other    EDDF  DE        EU       A332  2019-01-01 CES219</w:t>
+      </w:r>
+      <w:r>
+        <w:br/>
+      </w:r>
+      <w:r>
+        <w:rPr>
+          <w:rStyle w:val="VerbatimChar"/>
+        </w:rPr>
+        <w:t xml:space="preserve">## 2 LEMD  ES        EU       LEMD  ES        EU       A332  2019-01-01 AEA040</w:t>
+      </w:r>
+      <w:r>
+        <w:br/>
+      </w:r>
+      <w:r>
+        <w:rPr>
+          <w:rStyle w:val="VerbatimChar"/>
+        </w:rPr>
+        <w:t xml:space="preserve">## 3 YSSY  AU        Other    LFPG  FR        EU       B788  2019-01-01 CXA825</w:t>
+      </w:r>
+      <w:r>
+        <w:br/>
+      </w:r>
+      <w:r>
+        <w:rPr>
+          <w:rStyle w:val="VerbatimChar"/>
+        </w:rPr>
+        <w:t xml:space="preserve">## 4 UUEE  RU        EU       EDDF  DE        EU       B744  2019-01-01 CLU211</w:t>
+      </w:r>
+      <w:r>
+        <w:br/>
+      </w:r>
+      <w:r>
+        <w:rPr>
+          <w:rStyle w:val="VerbatimChar"/>
+        </w:rPr>
+        <w:t xml:space="preserve">## 5 KLDJ  US        US       LFPG  FR        EU       B788  2019-01-01 ETH704</w:t>
+      </w:r>
+      <w:r>
+        <w:br/>
+      </w:r>
+      <w:r>
+        <w:rPr>
+          <w:rStyle w:val="VerbatimChar"/>
+        </w:rPr>
+        <w:t xml:space="preserve">## 6 WIII  ID        Other    RPLL  PH        Other    B77W  2019-01-01 SVA872</w:t>
+      </w:r>
+    </w:p>
+    <w:p>
+      <w:pPr>
+        <w:pStyle w:val="CaptionedFigure"/>
+      </w:pPr>
+      <w:r>
+        <w:drawing>
+          <wp:inline>
+            <wp:extent cx="5334000" cy="3294856"/>
+            <wp:effectExtent b="0" l="0" r="0" t="0"/>
+            <wp:docPr descr="Figure 4.1: test" title="" id="1" name="Picture"/>
+            <a:graphic>
+              <a:graphicData uri="http://schemas.openxmlformats.org/drawingml/2006/picture">
+                <pic:pic>
+                  <pic:nvPicPr>
+                    <pic:cNvPr descr="paper_files/figure-docx/unnamed-chunk-8-1.png" id="0" name="Picture"/>
+                    <pic:cNvPicPr>
+                      <a:picLocks noChangeArrowheads="1" noChangeAspect="1"/>
+                    </pic:cNvPicPr>
+                  </pic:nvPicPr>
+                  <pic:blipFill>
+                    <a:blip r:embed="rId34"/>
+                    <a:stretch>
+                      <a:fillRect/>
+                    </a:stretch>
+                  </pic:blipFill>
+                  <pic:spPr bwMode="auto">
+                    <a:xfrm>
+                      <a:off x="0" y="0"/>
+                      <a:ext cx="5334000" cy="3294856"/>
+                    </a:xfrm>
+                    <a:prstGeom prst="rect">
+                      <a:avLst/>
+                    </a:prstGeom>
+                    <a:noFill/>
+                    <a:ln w="9525">
+                      <a:noFill/>
+                      <a:headEnd/>
+                      <a:tailEnd/>
+                    </a:ln>
+                  </pic:spPr>
+                </pic:pic>
+              </a:graphicData>
+            </a:graphic>
+          </wp:inline>
+        </w:drawing>
+      </w:r>
+    </w:p>
+    <w:p>
+      <w:pPr>
+        <w:pStyle w:val="ImageCaption"/>
+      </w:pPr>
+      <w:r>
         <w:t xml:space="preserve">Figure 4.1: test</w:t>
       </w:r>
     </w:p>
-    <w:bookmarkEnd w:id="34"/>
-    <w:bookmarkStart w:id="35" w:name="conclusion"/>
+    <w:bookmarkEnd w:id="35"/>
+    <w:bookmarkStart w:id="36" w:name="conclusion"/>
     <w:p>
       <w:pPr>
         <w:pStyle w:val="Heading1"/>
@@ -2176,8 +2257,8 @@
         <w:t xml:space="preserve">The results and insights of this work will be shared with the wider effort of the ICAO GANP expert group on performance.</w:t>
       </w:r>
     </w:p>
-    <w:bookmarkEnd w:id="35"/>
-    <w:bookmarkStart w:id="36" w:name="acknowledgment"/>
+    <w:bookmarkEnd w:id="36"/>
+    <w:bookmarkStart w:id="37" w:name="acknowledgment"/>
     <w:p>
       <w:pPr>
         <w:pStyle w:val="Heading1"/>
@@ -2186,8 +2267,8 @@
         <w:t xml:space="preserve">Acknowledgment</w:t>
       </w:r>
     </w:p>
-    <w:bookmarkEnd w:id="36"/>
-    <w:bookmarkStart w:id="48" w:name="references"/>
+    <w:bookmarkEnd w:id="37"/>
+    <w:bookmarkStart w:id="49" w:name="references"/>
     <w:p>
       <w:pPr>
         <w:pStyle w:val="Heading1"/>
@@ -2196,8 +2277,8 @@
         <w:t xml:space="preserve">References</w:t>
       </w:r>
     </w:p>
-    <w:bookmarkStart w:id="47" w:name="refs"/>
-    <w:bookmarkStart w:id="38" w:name="ref-JHU_2020"/>
+    <w:bookmarkStart w:id="48" w:name="refs"/>
+    <w:bookmarkStart w:id="39" w:name="ref-JHU_2020"/>
     <w:p>
       <w:pPr>
         <w:pStyle w:val="Bibliography"/>
@@ -2239,7 +2320,7 @@
       <w:r>
         <w:t xml:space="preserve"> </w:t>
       </w:r>
-      <w:hyperlink r:id="rId37">
+      <w:hyperlink r:id="rId38">
         <w:r>
           <w:rPr>
             <w:rStyle w:val="Hyperlink"/>
@@ -2251,8 +2332,8 @@
         <w:t xml:space="preserve">.</w:t>
       </w:r>
     </w:p>
-    <w:bookmarkEnd w:id="38"/>
-    <w:bookmarkStart w:id="39" w:name="ref-statfor_growth_2018"/>
+    <w:bookmarkEnd w:id="39"/>
+    <w:bookmarkStart w:id="40" w:name="ref-statfor_growth_2018"/>
     <w:p>
       <w:pPr>
         <w:pStyle w:val="Bibliography"/>
@@ -2324,8 +2405,8 @@
         <w:t xml:space="preserve">.</w:t>
       </w:r>
     </w:p>
-    <w:bookmarkEnd w:id="39"/>
-    <w:bookmarkStart w:id="40" w:name="ref-krispin_coronavirus_2021"/>
+    <w:bookmarkEnd w:id="40"/>
+    <w:bookmarkStart w:id="41" w:name="ref-krispin_coronavirus_2021"/>
     <w:p>
       <w:pPr>
         <w:pStyle w:val="Bibliography"/>
@@ -2367,8 +2448,8 @@
         <w:t xml:space="preserve">) Dataset.”</w:t>
       </w:r>
     </w:p>
-    <w:bookmarkEnd w:id="40"/>
-    <w:bookmarkStart w:id="42" w:name="ref-xavier_olive_2021_4893103"/>
+    <w:bookmarkEnd w:id="41"/>
+    <w:bookmarkStart w:id="43" w:name="ref-xavier_olive_2021_4893103"/>
     <w:p>
       <w:pPr>
         <w:pStyle w:val="Bibliography"/>
@@ -2406,7 +2487,7 @@
       <w:r>
         <w:t xml:space="preserve"> </w:t>
       </w:r>
-      <w:hyperlink r:id="rId41">
+      <w:hyperlink r:id="rId42">
         <w:r>
           <w:rPr>
             <w:rStyle w:val="Hyperlink"/>
@@ -2418,8 +2499,8 @@
         <w:t xml:space="preserve">.</w:t>
       </w:r>
     </w:p>
-    <w:bookmarkEnd w:id="42"/>
-    <w:bookmarkStart w:id="43" w:name="ref-R"/>
+    <w:bookmarkEnd w:id="43"/>
+    <w:bookmarkStart w:id="44" w:name="ref-R"/>
     <w:p>
       <w:pPr>
         <w:pStyle w:val="Bibliography"/>
@@ -2487,8 +2568,8 @@
         <w:t xml:space="preserve">.</w:t>
       </w:r>
     </w:p>
-    <w:bookmarkEnd w:id="43"/>
-    <w:bookmarkStart w:id="44" w:name="ref-rstudio"/>
+    <w:bookmarkEnd w:id="44"/>
+    <w:bookmarkStart w:id="45" w:name="ref-rstudio"/>
     <w:p>
       <w:pPr>
         <w:pStyle w:val="Bibliography"/>
@@ -2560,8 +2641,8 @@
         <w:t xml:space="preserve">RStudio, PBC.</w:t>
       </w:r>
     </w:p>
-    <w:bookmarkEnd w:id="44"/>
-    <w:bookmarkStart w:id="46" w:name="ref-strohmeier_crowdsourced_2021"/>
+    <w:bookmarkEnd w:id="45"/>
+    <w:bookmarkStart w:id="47" w:name="ref-strohmeier_crowdsourced_2021"/>
     <w:p>
       <w:pPr>
         <w:pStyle w:val="Bibliography"/>
@@ -2606,7 +2687,7 @@
       <w:r>
         <w:t xml:space="preserve"> </w:t>
       </w:r>
-      <w:hyperlink r:id="rId45">
+      <w:hyperlink r:id="rId46">
         <w:r>
           <w:rPr>
             <w:rStyle w:val="Hyperlink"/>
@@ -2618,9 +2699,9 @@
         <w:t xml:space="preserve">.</w:t>
       </w:r>
     </w:p>
-    <w:bookmarkEnd w:id="46"/>
     <w:bookmarkEnd w:id="47"/>
     <w:bookmarkEnd w:id="48"/>
+    <w:bookmarkEnd w:id="49"/>
     <w:sectPr/>
   </w:body>
 </w:document>

</xml_diff>

<commit_message>
network level assessment, combined timeline (need to work out nicer design)
</commit_message>
<xml_diff>
--- a/paper.docx
+++ b/paper.docx
@@ -1992,9 +1992,17 @@
         <w:t xml:space="preserve">Figure 3.4: Resilience concept applied to observed US air traffic development</w:t>
       </w:r>
     </w:p>
+    <w:p>
+      <w:pPr>
+        <w:pStyle w:val="BlockText"/>
+      </w:pPr>
+      <w:r>
+        <w:t xml:space="preserve">TODO - further develop &amp; include sliding window approach proposed by Fabio</w:t>
+      </w:r>
+    </w:p>
     <w:bookmarkEnd w:id="32"/>
     <w:bookmarkEnd w:id="33"/>
-    <w:bookmarkStart w:id="35" w:name="resultsdiscussion"/>
+    <w:bookmarkStart w:id="38" w:name="resultsdiscussion"/>
     <w:p>
       <w:pPr>
         <w:pStyle w:val="Heading1"/>
@@ -2012,141 +2020,66 @@
         <w:t xml:space="preserve">Results/Discussion</w:t>
       </w:r>
     </w:p>
+    <w:bookmarkStart w:id="35" w:name="X1f2bcffe6c3bb108fefb0b3d766f203619ec725"/>
+    <w:p>
+      <w:pPr>
+        <w:pStyle w:val="Heading2"/>
+      </w:pPr>
+      <w:r>
+        <w:rPr>
+          <w:rStyle w:val="SectionNumber"/>
+        </w:rPr>
+        <w:t xml:space="preserve">4.1</w:t>
+      </w:r>
+      <w:r>
+        <w:tab/>
+      </w:r>
+      <w:r>
+        <w:t xml:space="preserve">Network Level Assessment for Brazil, Europe, and the United States</w:t>
+      </w:r>
+    </w:p>
     <w:p>
       <w:pPr>
         <w:pStyle w:val="FirstParagraph"/>
       </w:pPr>
       <w:r>
-        <w:t xml:space="preserve">1.1</w:t>
-      </w:r>
-    </w:p>
-    <w:p>
-      <w:pPr>
-        <w:numPr>
-          <w:ilvl w:val="0"/>
-          <w:numId w:val="1004"/>
-        </w:numPr>
-        <w:pStyle w:val="Compact"/>
-      </w:pPr>
-      <w:r>
-        <w:t xml:space="preserve">Resilience can be measured as a function of time - the smaller the relationship between time of stress and the time of recovery, more resilient a system is.</w:t>
-      </w:r>
-    </w:p>
-    <w:p>
-      <w:pPr>
-        <w:pStyle w:val="FirstParagraph"/>
-      </w:pPr>
-      <w:r>
-        <w:t xml:space="preserve">1.2 how to use open data to</w:t>
-      </w:r>
-      <w:r>
-        <w:t xml:space="preserve"> </w:t>
-      </w:r>
-      <w:r>
-        <w:t xml:space="preserve">“</w:t>
-      </w:r>
-      <w:r>
-        <w:t xml:space="preserve">see</w:t>
-      </w:r>
-      <w:r>
-        <w:t xml:space="preserve">”</w:t>
-      </w:r>
-      <w:r>
-        <w:t xml:space="preserve"> </w:t>
-      </w:r>
-      <w:r>
-        <w:t xml:space="preserve">resilience?</w:t>
-      </w:r>
-    </w:p>
-    <w:p>
-      <w:pPr>
-        <w:pStyle w:val="BodyText"/>
-      </w:pPr>
-      <w:r>
-        <w:t xml:space="preserve">1.2.1 Gather and prepare data</w:t>
-      </w:r>
-    </w:p>
-    <w:p>
-      <w:pPr>
-        <w:pStyle w:val="SourceCode"/>
-      </w:pPr>
-      <w:r>
-        <w:rPr>
-          <w:rStyle w:val="VerbatimChar"/>
-        </w:rPr>
-        <w:t xml:space="preserve">## # A tibble: 6 x 9</w:t>
-      </w:r>
-      <w:r>
-        <w:br/>
-      </w:r>
-      <w:r>
-        <w:rPr>
-          <w:rStyle w:val="VerbatimChar"/>
-        </w:rPr>
-        <w:t xml:space="preserve">##   ADEP  ADEP_CTRY ADEP_REG ADES  ADES_CTRY ADES_REG TYPE  DATE       CALL  </w:t>
-      </w:r>
-      <w:r>
-        <w:br/>
-      </w:r>
-      <w:r>
-        <w:rPr>
-          <w:rStyle w:val="VerbatimChar"/>
-        </w:rPr>
-        <w:t xml:space="preserve">##   &lt;chr&gt; &lt;chr&gt;     &lt;chr&gt;    &lt;chr&gt; &lt;chr&gt;     &lt;chr&gt;    &lt;chr&gt; &lt;date&gt;     &lt;chr&gt; </w:t>
-      </w:r>
-      <w:r>
-        <w:br/>
-      </w:r>
-      <w:r>
-        <w:rPr>
-          <w:rStyle w:val="VerbatimChar"/>
-        </w:rPr>
-        <w:t xml:space="preserve">## 1 YSSY  AU        Other    EDDF  DE        EU       A332  2019-01-01 CES219</w:t>
-      </w:r>
-      <w:r>
-        <w:br/>
-      </w:r>
-      <w:r>
-        <w:rPr>
-          <w:rStyle w:val="VerbatimChar"/>
-        </w:rPr>
-        <w:t xml:space="preserve">## 2 LEMD  ES        EU       LEMD  ES        EU       A332  2019-01-01 AEA040</w:t>
-      </w:r>
-      <w:r>
-        <w:br/>
-      </w:r>
-      <w:r>
-        <w:rPr>
-          <w:rStyle w:val="VerbatimChar"/>
-        </w:rPr>
-        <w:t xml:space="preserve">## 3 YSSY  AU        Other    LFPG  FR        EU       B788  2019-01-01 CXA825</w:t>
-      </w:r>
-      <w:r>
-        <w:br/>
-      </w:r>
-      <w:r>
-        <w:rPr>
-          <w:rStyle w:val="VerbatimChar"/>
-        </w:rPr>
-        <w:t xml:space="preserve">## 4 UUEE  RU        EU       EDDF  DE        EU       B744  2019-01-01 CLU211</w:t>
-      </w:r>
-      <w:r>
-        <w:br/>
-      </w:r>
-      <w:r>
-        <w:rPr>
-          <w:rStyle w:val="VerbatimChar"/>
-        </w:rPr>
-        <w:t xml:space="preserve">## 5 KLDJ  US        US       LFPG  FR        EU       B788  2019-01-01 ETH704</w:t>
-      </w:r>
-      <w:r>
-        <w:br/>
-      </w:r>
-      <w:r>
-        <w:rPr>
-          <w:rStyle w:val="VerbatimChar"/>
-        </w:rPr>
-        <w:t xml:space="preserve">## 6 WIII  ID        Other    RPLL  PH        Other    B77W  2019-01-01 SVA872</w:t>
+        <w:t xml:space="preserve">Based on the study dataset Fig.</w:t>
+      </w:r>
+      <w:r>
+        <w:t xml:space="preserve"> </w:t>
+      </w:r>
+      <w:r>
+        <w:t xml:space="preserve">3.2</w:t>
+      </w:r>
+      <w:r>
+        <w:t xml:space="preserve"> </w:t>
+      </w:r>
+      <w:r>
+        <w:t xml:space="preserve">provides an appreciation of the global developments.</w:t>
+      </w:r>
+      <w:r>
+        <w:t xml:space="preserve"> </w:t>
+      </w:r>
+      <w:r>
+        <w:t xml:space="preserve">This paper zooms in on comparing the situation in Brazil, Europe, and the United States.</w:t>
+      </w:r>
+      <w:r>
+        <w:t xml:space="preserve"> </w:t>
+      </w:r>
+      <w:r>
+        <w:t xml:space="preserve">Figure</w:t>
+      </w:r>
+      <w:r>
+        <w:t xml:space="preserve"> </w:t>
+      </w:r>
+      <w:r>
+        <w:t xml:space="preserve">4.1</w:t>
+      </w:r>
+      <w:r>
+        <w:t xml:space="preserve"> </w:t>
+      </w:r>
+      <w:r>
+        <w:t xml:space="preserve">shows the different network level responses to the regional/local air traffic constraints.</w:t>
       </w:r>
     </w:p>
     <w:p>
@@ -2158,12 +2091,12 @@
           <wp:inline>
             <wp:extent cx="5334000" cy="3294856"/>
             <wp:effectExtent b="0" l="0" r="0" t="0"/>
-            <wp:docPr descr="Figure 4.1: test" title="" id="1" name="Picture"/>
+            <wp:docPr descr="Figure 4.1: Timeline for United States, Europe, and Brazil" title="" id="1" name="Picture"/>
             <a:graphic>
               <a:graphicData uri="http://schemas.openxmlformats.org/drawingml/2006/picture">
                 <pic:pic>
                   <pic:nvPicPr>
-                    <pic:cNvPr descr="paper_files/figure-docx/unnamed-chunk-8-1.png" id="0" name="Picture"/>
+                    <pic:cNvPr descr="paper_files/figure-docx/us-eu-br-timeline-1.png" id="0" name="Picture"/>
                     <pic:cNvPicPr>
                       <a:picLocks noChangeArrowheads="1" noChangeAspect="1"/>
                     </pic:cNvPicPr>
@@ -2201,11 +2134,268 @@
         <w:pStyle w:val="ImageCaption"/>
       </w:pPr>
       <w:r>
-        <w:t xml:space="preserve">Figure 4.1: test</w:t>
+        <w:t xml:space="preserve">Figure 4.1: Timeline for United States, Europe, and Brazil</w:t>
+      </w:r>
+    </w:p>
+    <w:p>
+      <w:pPr>
+        <w:pStyle w:val="BodyText"/>
+      </w:pPr>
+      <w:r>
+        <w:t xml:space="preserve">The United States have recovered.</w:t>
+      </w:r>
+    </w:p>
+    <w:p>
+      <w:pPr>
+        <w:pStyle w:val="BodyText"/>
+      </w:pPr>
+      <w:r>
+        <w:t xml:space="preserve">Europe has seen an initial recovery in summer 2020 with a decline towards the holiday season 2020/2021.</w:t>
+      </w:r>
+      <w:r>
+        <w:t xml:space="preserve"> </w:t>
+      </w:r>
+      <w:r>
+        <w:t xml:space="preserve">With April/May 2021 traffic increases again in Europe.</w:t>
+      </w:r>
+    </w:p>
+    <w:p>
+      <w:pPr>
+        <w:pStyle w:val="BodyText"/>
+      </w:pPr>
+      <w:r>
+        <w:t xml:space="preserve">Brazil also experienced the sharp decline in traffic in March 2020.</w:t>
+      </w:r>
+      <w:r>
+        <w:t xml:space="preserve"> </w:t>
+      </w:r>
+      <w:r>
+        <w:t xml:space="preserve">Similar to the US, traffic in Brazil showed an initial continual increase.</w:t>
+      </w:r>
+      <w:r>
+        <w:t xml:space="preserve"> </w:t>
+      </w:r>
+      <w:r>
+        <w:t xml:space="preserve">Traffic show an alternating pattern.</w:t>
+      </w:r>
+    </w:p>
+    <w:p>
+      <w:pPr>
+        <w:pStyle w:val="SourceCode"/>
+      </w:pPr>
+      <w:r>
+        <w:rPr>
+          <w:rStyle w:val="VerbatimChar"/>
+        </w:rPr>
+        <w:t xml:space="preserve">TODO: provide some more commentary</w:t>
       </w:r>
     </w:p>
     <w:bookmarkEnd w:id="35"/>
-    <w:bookmarkStart w:id="36" w:name="conclusion"/>
+    <w:bookmarkStart w:id="37" w:name="traffic-development---connectivity"/>
+    <w:p>
+      <w:pPr>
+        <w:pStyle w:val="Heading2"/>
+      </w:pPr>
+      <w:r>
+        <w:rPr>
+          <w:rStyle w:val="SectionNumber"/>
+        </w:rPr>
+        <w:t xml:space="preserve">4.2</w:t>
+      </w:r>
+      <w:r>
+        <w:tab/>
+      </w:r>
+      <w:r>
+        <w:t xml:space="preserve">Traffic Development - Connectivity</w:t>
+      </w:r>
+    </w:p>
+    <w:p>
+      <w:pPr>
+        <w:numPr>
+          <w:ilvl w:val="0"/>
+          <w:numId w:val="1004"/>
+        </w:numPr>
+        <w:pStyle w:val="Compact"/>
+      </w:pPr>
+      <w:r>
+        <w:t xml:space="preserve">Resilience can be measured as a function of time - the smaller the relationship between time of stress and the time of recovery, more resilient a system is.</w:t>
+      </w:r>
+    </w:p>
+    <w:p>
+      <w:pPr>
+        <w:pStyle w:val="FirstParagraph"/>
+      </w:pPr>
+      <w:r>
+        <w:t xml:space="preserve">1.2 how to use open data to</w:t>
+      </w:r>
+      <w:r>
+        <w:t xml:space="preserve"> </w:t>
+      </w:r>
+      <w:r>
+        <w:t xml:space="preserve">“</w:t>
+      </w:r>
+      <w:r>
+        <w:t xml:space="preserve">see</w:t>
+      </w:r>
+      <w:r>
+        <w:t xml:space="preserve">”</w:t>
+      </w:r>
+      <w:r>
+        <w:t xml:space="preserve"> </w:t>
+      </w:r>
+      <w:r>
+        <w:t xml:space="preserve">resilience?</w:t>
+      </w:r>
+    </w:p>
+    <w:p>
+      <w:pPr>
+        <w:pStyle w:val="BodyText"/>
+      </w:pPr>
+      <w:r>
+        <w:t xml:space="preserve">1.2.1 Gather and prepare data</w:t>
+      </w:r>
+    </w:p>
+    <w:p>
+      <w:pPr>
+        <w:pStyle w:val="SourceCode"/>
+      </w:pPr>
+      <w:r>
+        <w:rPr>
+          <w:rStyle w:val="VerbatimChar"/>
+        </w:rPr>
+        <w:t xml:space="preserve">## # A tibble: 6 x 9</w:t>
+      </w:r>
+      <w:r>
+        <w:br/>
+      </w:r>
+      <w:r>
+        <w:rPr>
+          <w:rStyle w:val="VerbatimChar"/>
+        </w:rPr>
+        <w:t xml:space="preserve">##   ADEP  ADEP_CTRY ADEP_REG ADES  ADES_CTRY ADES_REG TYPE  DATE       CALL  </w:t>
+      </w:r>
+      <w:r>
+        <w:br/>
+      </w:r>
+      <w:r>
+        <w:rPr>
+          <w:rStyle w:val="VerbatimChar"/>
+        </w:rPr>
+        <w:t xml:space="preserve">##   &lt;chr&gt; &lt;chr&gt;     &lt;chr&gt;    &lt;chr&gt; &lt;chr&gt;     &lt;chr&gt;    &lt;chr&gt; &lt;date&gt;     &lt;chr&gt; </w:t>
+      </w:r>
+      <w:r>
+        <w:br/>
+      </w:r>
+      <w:r>
+        <w:rPr>
+          <w:rStyle w:val="VerbatimChar"/>
+        </w:rPr>
+        <w:t xml:space="preserve">## 1 YSSY  AU        Other    EDDF  DE        EU       A332  2019-01-01 CES219</w:t>
+      </w:r>
+      <w:r>
+        <w:br/>
+      </w:r>
+      <w:r>
+        <w:rPr>
+          <w:rStyle w:val="VerbatimChar"/>
+        </w:rPr>
+        <w:t xml:space="preserve">## 2 LEMD  ES        EU       LEMD  ES        EU       A332  2019-01-01 AEA040</w:t>
+      </w:r>
+      <w:r>
+        <w:br/>
+      </w:r>
+      <w:r>
+        <w:rPr>
+          <w:rStyle w:val="VerbatimChar"/>
+        </w:rPr>
+        <w:t xml:space="preserve">## 3 YSSY  AU        Other    LFPG  FR        EU       B788  2019-01-01 CXA825</w:t>
+      </w:r>
+      <w:r>
+        <w:br/>
+      </w:r>
+      <w:r>
+        <w:rPr>
+          <w:rStyle w:val="VerbatimChar"/>
+        </w:rPr>
+        <w:t xml:space="preserve">## 4 UUEE  RU        EU       EDDF  DE        EU       B744  2019-01-01 CLU211</w:t>
+      </w:r>
+      <w:r>
+        <w:br/>
+      </w:r>
+      <w:r>
+        <w:rPr>
+          <w:rStyle w:val="VerbatimChar"/>
+        </w:rPr>
+        <w:t xml:space="preserve">## 5 KLDJ  US        US       LFPG  FR        EU       B788  2019-01-01 ETH704</w:t>
+      </w:r>
+      <w:r>
+        <w:br/>
+      </w:r>
+      <w:r>
+        <w:rPr>
+          <w:rStyle w:val="VerbatimChar"/>
+        </w:rPr>
+        <w:t xml:space="preserve">## 6 WIII  ID        Other    RPLL  PH        Other    B77W  2019-01-01 SVA872</w:t>
+      </w:r>
+    </w:p>
+    <w:p>
+      <w:pPr>
+        <w:pStyle w:val="CaptionedFigure"/>
+      </w:pPr>
+      <w:r>
+        <w:drawing>
+          <wp:inline>
+            <wp:extent cx="5334000" cy="3294856"/>
+            <wp:effectExtent b="0" l="0" r="0" t="0"/>
+            <wp:docPr descr="Figure 4.2: test" title="" id="1" name="Picture"/>
+            <a:graphic>
+              <a:graphicData uri="http://schemas.openxmlformats.org/drawingml/2006/picture">
+                <pic:pic>
+                  <pic:nvPicPr>
+                    <pic:cNvPr descr="paper_files/figure-docx/unnamed-chunk-9-1.png" id="0" name="Picture"/>
+                    <pic:cNvPicPr>
+                      <a:picLocks noChangeArrowheads="1" noChangeAspect="1"/>
+                    </pic:cNvPicPr>
+                  </pic:nvPicPr>
+                  <pic:blipFill>
+                    <a:blip r:embed="rId36"/>
+                    <a:stretch>
+                      <a:fillRect/>
+                    </a:stretch>
+                  </pic:blipFill>
+                  <pic:spPr bwMode="auto">
+                    <a:xfrm>
+                      <a:off x="0" y="0"/>
+                      <a:ext cx="5334000" cy="3294856"/>
+                    </a:xfrm>
+                    <a:prstGeom prst="rect">
+                      <a:avLst/>
+                    </a:prstGeom>
+                    <a:noFill/>
+                    <a:ln w="9525">
+                      <a:noFill/>
+                      <a:headEnd/>
+                      <a:tailEnd/>
+                    </a:ln>
+                  </pic:spPr>
+                </pic:pic>
+              </a:graphicData>
+            </a:graphic>
+          </wp:inline>
+        </w:drawing>
+      </w:r>
+    </w:p>
+    <w:p>
+      <w:pPr>
+        <w:pStyle w:val="ImageCaption"/>
+      </w:pPr>
+      <w:r>
+        <w:t xml:space="preserve">Figure 4.2: test</w:t>
+      </w:r>
+    </w:p>
+    <w:bookmarkEnd w:id="37"/>
+    <w:bookmarkEnd w:id="38"/>
+    <w:bookmarkStart w:id="39" w:name="conclusion"/>
     <w:p>
       <w:pPr>
         <w:pStyle w:val="Heading1"/>
@@ -2257,8 +2447,8 @@
         <w:t xml:space="preserve">The results and insights of this work will be shared with the wider effort of the ICAO GANP expert group on performance.</w:t>
       </w:r>
     </w:p>
-    <w:bookmarkEnd w:id="36"/>
-    <w:bookmarkStart w:id="37" w:name="acknowledgment"/>
+    <w:bookmarkEnd w:id="39"/>
+    <w:bookmarkStart w:id="40" w:name="acknowledgment"/>
     <w:p>
       <w:pPr>
         <w:pStyle w:val="Heading1"/>
@@ -2267,8 +2457,8 @@
         <w:t xml:space="preserve">Acknowledgment</w:t>
       </w:r>
     </w:p>
-    <w:bookmarkEnd w:id="37"/>
-    <w:bookmarkStart w:id="49" w:name="references"/>
+    <w:bookmarkEnd w:id="40"/>
+    <w:bookmarkStart w:id="52" w:name="references"/>
     <w:p>
       <w:pPr>
         <w:pStyle w:val="Heading1"/>
@@ -2277,8 +2467,8 @@
         <w:t xml:space="preserve">References</w:t>
       </w:r>
     </w:p>
-    <w:bookmarkStart w:id="48" w:name="refs"/>
-    <w:bookmarkStart w:id="39" w:name="ref-JHU_2020"/>
+    <w:bookmarkStart w:id="51" w:name="refs"/>
+    <w:bookmarkStart w:id="42" w:name="ref-JHU_2020"/>
     <w:p>
       <w:pPr>
         <w:pStyle w:val="Bibliography"/>
@@ -2320,7 +2510,7 @@
       <w:r>
         <w:t xml:space="preserve"> </w:t>
       </w:r>
-      <w:hyperlink r:id="rId38">
+      <w:hyperlink r:id="rId41">
         <w:r>
           <w:rPr>
             <w:rStyle w:val="Hyperlink"/>
@@ -2332,8 +2522,8 @@
         <w:t xml:space="preserve">.</w:t>
       </w:r>
     </w:p>
-    <w:bookmarkEnd w:id="39"/>
-    <w:bookmarkStart w:id="40" w:name="ref-statfor_growth_2018"/>
+    <w:bookmarkEnd w:id="42"/>
+    <w:bookmarkStart w:id="43" w:name="ref-statfor_growth_2018"/>
     <w:p>
       <w:pPr>
         <w:pStyle w:val="Bibliography"/>
@@ -2405,8 +2595,8 @@
         <w:t xml:space="preserve">.</w:t>
       </w:r>
     </w:p>
-    <w:bookmarkEnd w:id="40"/>
-    <w:bookmarkStart w:id="41" w:name="ref-krispin_coronavirus_2021"/>
+    <w:bookmarkEnd w:id="43"/>
+    <w:bookmarkStart w:id="44" w:name="ref-krispin_coronavirus_2021"/>
     <w:p>
       <w:pPr>
         <w:pStyle w:val="Bibliography"/>
@@ -2448,8 +2638,8 @@
         <w:t xml:space="preserve">) Dataset.”</w:t>
       </w:r>
     </w:p>
-    <w:bookmarkEnd w:id="41"/>
-    <w:bookmarkStart w:id="43" w:name="ref-xavier_olive_2021_4893103"/>
+    <w:bookmarkEnd w:id="44"/>
+    <w:bookmarkStart w:id="46" w:name="ref-xavier_olive_2021_4893103"/>
     <w:p>
       <w:pPr>
         <w:pStyle w:val="Bibliography"/>
@@ -2487,7 +2677,7 @@
       <w:r>
         <w:t xml:space="preserve"> </w:t>
       </w:r>
-      <w:hyperlink r:id="rId42">
+      <w:hyperlink r:id="rId45">
         <w:r>
           <w:rPr>
             <w:rStyle w:val="Hyperlink"/>
@@ -2499,8 +2689,8 @@
         <w:t xml:space="preserve">.</w:t>
       </w:r>
     </w:p>
-    <w:bookmarkEnd w:id="43"/>
-    <w:bookmarkStart w:id="44" w:name="ref-R"/>
+    <w:bookmarkEnd w:id="46"/>
+    <w:bookmarkStart w:id="47" w:name="ref-R"/>
     <w:p>
       <w:pPr>
         <w:pStyle w:val="Bibliography"/>
@@ -2568,8 +2758,8 @@
         <w:t xml:space="preserve">.</w:t>
       </w:r>
     </w:p>
-    <w:bookmarkEnd w:id="44"/>
-    <w:bookmarkStart w:id="45" w:name="ref-rstudio"/>
+    <w:bookmarkEnd w:id="47"/>
+    <w:bookmarkStart w:id="48" w:name="ref-rstudio"/>
     <w:p>
       <w:pPr>
         <w:pStyle w:val="Bibliography"/>
@@ -2641,8 +2831,8 @@
         <w:t xml:space="preserve">RStudio, PBC.</w:t>
       </w:r>
     </w:p>
-    <w:bookmarkEnd w:id="45"/>
-    <w:bookmarkStart w:id="47" w:name="ref-strohmeier_crowdsourced_2021"/>
+    <w:bookmarkEnd w:id="48"/>
+    <w:bookmarkStart w:id="50" w:name="ref-strohmeier_crowdsourced_2021"/>
     <w:p>
       <w:pPr>
         <w:pStyle w:val="Bibliography"/>
@@ -2687,7 +2877,7 @@
       <w:r>
         <w:t xml:space="preserve"> </w:t>
       </w:r>
-      <w:hyperlink r:id="rId46">
+      <w:hyperlink r:id="rId49">
         <w:r>
           <w:rPr>
             <w:rStyle w:val="Hyperlink"/>
@@ -2699,9 +2889,9 @@
         <w:t xml:space="preserve">.</w:t>
       </w:r>
     </w:p>
-    <w:bookmarkEnd w:id="47"/>
-    <w:bookmarkEnd w:id="48"/>
-    <w:bookmarkEnd w:id="49"/>
+    <w:bookmarkEnd w:id="50"/>
+    <w:bookmarkEnd w:id="51"/>
+    <w:bookmarkEnd w:id="52"/>
     <w:sectPr/>
   </w:body>
 </w:document>

</xml_diff>

<commit_message>
v0.01 ... had to move to word (old school) as rendering got a complete mess :(
</commit_message>
<xml_diff>
--- a/paper.docx
+++ b/paper.docx
@@ -769,7 +769,7 @@
         <w:pStyle w:val="FirstParagraph"/>
       </w:pPr>
       <w:r>
-        <w:t xml:space="preserve">For many years, many concerns of the global air traffic management community has been directed to the evident problem of imbalances between capacity and demand. The pressing, increasing demand for air transport registered in the last decade not only has already produced challenging delay management practices, but also fostered projections of even worse scenarios. EUROCONTROL</w:t>
+        <w:t xml:space="preserve">For several years, many concerns of the global air traffic management community has been directed to the evident problem of imbalances between capacity and demand. The pressing, increasing demand for air transport registered in the last decade not only has already produced challenging delay management practices, but also fostered projections of even worse scenarios. EUROCONTROL</w:t>
       </w:r>
       <w:r>
         <w:t xml:space="preserve"> </w:t>
@@ -842,7 +842,7 @@
         <w:t xml:space="preserve"> </w:t>
       </w:r>
       <w:r>
-        <w:t xml:space="preserve">In the operational perspective, pilots and air traffic controllers practiced less. The problems and obstacles developed into many other dimensions.</w:t>
+        <w:t xml:space="preserve">In the operational perspective, pilots and air traffic controllers practiced less. The problems and obstacles cascaded into many other dimensions.</w:t>
       </w:r>
     </w:p>
     <w:p>
@@ -868,7 +868,7 @@
         <w:t xml:space="preserve"> </w:t>
       </w:r>
       <w:r>
-        <w:t xml:space="preserve">To date, lower attention was given to the inherent change in terms of air transport services</w:t>
+        <w:t xml:space="preserve">To date, lower attention was given to the inherent change in terms of air transport services.</w:t>
       </w:r>
       <w:r>
         <w:t xml:space="preserve"> </w:t>
@@ -1005,7 +1005,7 @@
       </w:r>
     </w:p>
     <w:bookmarkEnd w:id="20"/>
-    <w:bookmarkStart w:id="25" w:name="background"/>
+    <w:bookmarkStart w:id="26" w:name="background"/>
     <w:p>
       <w:pPr>
         <w:pStyle w:val="Heading1"/>
@@ -1023,7 +1023,7 @@
         <w:t xml:space="preserve">Background</w:t>
       </w:r>
     </w:p>
-    <w:bookmarkStart w:id="22" w:name="covid-19-air-transportation"/>
+    <w:bookmarkStart w:id="23" w:name="covid-19-air-transportation"/>
     <w:p>
       <w:pPr>
         <w:pStyle w:val="Heading2"/>
@@ -1151,14 +1151,69 @@
         <w:pStyle w:val="Compact"/>
       </w:pPr>
       <w:r>
-        <w:t xml:space="preserve">provide some descriptive text about COVID and government reactions</w:t>
+        <w:t xml:space="preserve">provide some descriptive text about COVID and government reactions (DONE BELOW!):</w:t>
+      </w:r>
+    </w:p>
+    <w:p>
+      <w:pPr>
+        <w:pStyle w:val="FirstParagraph"/>
+      </w:pPr>
+      <w:r>
+        <w:t xml:space="preserve">For example, in March 12, 2020, the United States established the suspension of most travels from the European Schengen area (BBC, 2020). A few days later, European Comission President Ursula von der Leyen announced a similar measure, proposing for EU Member States to apply restrictions on non-essential travel. By that time, several countries, such as Austria, Germany, and Poland had already implemented border check controls, while Portugal, Italy, and Spain have imposed lockdowns (Nielsen, 2020). At the same time, Australia imposed a severe arrival block on all non-citizens and non-residents at its airports (Worthington &amp; Snape, 2020). In South America, Brazil, Chile, Argentina and other countries also followed the trend and closed their borders, totally or partially (France24, 2020). As a result, an unparalleled air traffic decline was seen worldwide (ICAO, 2021).</w:t>
+      </w:r>
+    </w:p>
+    <w:p>
+      <w:pPr>
+        <w:pStyle w:val="BodyText"/>
+      </w:pPr>
+      <w:r>
+        <w:drawing>
+          <wp:inline>
+            <wp:extent cx="5334000" cy="2785694"/>
+            <wp:effectExtent b="0" l="0" r="0" t="0"/>
+            <wp:docPr descr="" title="" id="1" name="Picture"/>
+            <a:graphic>
+              <a:graphicData uri="http://schemas.openxmlformats.org/drawingml/2006/picture">
+                <pic:pic>
+                  <pic:nvPicPr>
+                    <pic:cNvPr descr="./figures/unprecedented_decline.jpg" id="0" name="Picture"/>
+                    <pic:cNvPicPr>
+                      <a:picLocks noChangeArrowheads="1" noChangeAspect="1"/>
+                    </pic:cNvPicPr>
+                  </pic:nvPicPr>
+                  <pic:blipFill>
+                    <a:blip r:embed="rId22"/>
+                    <a:stretch>
+                      <a:fillRect/>
+                    </a:stretch>
+                  </pic:blipFill>
+                  <pic:spPr bwMode="auto">
+                    <a:xfrm>
+                      <a:off x="0" y="0"/>
+                      <a:ext cx="5334000" cy="2785694"/>
+                    </a:xfrm>
+                    <a:prstGeom prst="rect">
+                      <a:avLst/>
+                    </a:prstGeom>
+                    <a:noFill/>
+                    <a:ln w="9525">
+                      <a:noFill/>
+                      <a:headEnd/>
+                      <a:tailEnd/>
+                    </a:ln>
+                  </pic:spPr>
+                </pic:pic>
+              </a:graphicData>
+            </a:graphic>
+          </wp:inline>
+        </w:drawing>
       </w:r>
     </w:p>
     <w:p>
       <w:pPr>
         <w:numPr>
           <w:ilvl w:val="0"/>
-          <w:numId w:val="1002"/>
+          <w:numId w:val="1003"/>
         </w:numPr>
         <w:pStyle w:val="Compact"/>
       </w:pPr>
@@ -1166,8 +1221,8 @@
         <w:t xml:space="preserve">any more key milestones relevant for this study, e.g. US/EU stop, Lufthansa/BA/KLM/Air France stopping to operate to China as of late January</w:t>
       </w:r>
     </w:p>
-    <w:bookmarkEnd w:id="22"/>
-    <w:bookmarkStart w:id="23" w:name="resilience"/>
+    <w:bookmarkEnd w:id="23"/>
+    <w:bookmarkStart w:id="24" w:name="resilience"/>
     <w:p>
       <w:pPr>
         <w:pStyle w:val="Heading2"/>
@@ -1206,7 +1261,7 @@
         <w:pStyle w:val="BodyText"/>
       </w:pPr>
       <w:r>
-        <w:t xml:space="preserve">Recently, the term is also used frequently on the political and strategic level. Policymakers, operational experts, and academes concur that the concept of resilience plays a major role when addressing and assessing the extent to which organisations and systems are prepared and capable to respond to and recover from disruptions.</w:t>
+        <w:t xml:space="preserve">Recently, the term is also used frequently on the political and strategic level. Policymakers, operational experts, and academics concur that the concept of resilience plays a major role when addressing and assessing the extent to which organisations and systems are prepared and capable to respond to and recover from disruptions.</w:t>
       </w:r>
     </w:p>
     <w:p>
@@ -1232,7 +1287,25 @@
         <w:t xml:space="preserve"> </w:t>
       </w:r>
       <w:r>
-        <w:t xml:space="preserve">has been picked up by several communities, both operational and scientific.</w:t>
+        <w:t xml:space="preserve">has been picked up by several communities, both operational and scientific. The concept first appeared in this context as a definition proposed by EUROCONTROL (2009):</w:t>
+      </w:r>
+      <w:r>
+        <w:t xml:space="preserve"> </w:t>
+      </w:r>
+      <w:r>
+        <w:t xml:space="preserve">“</w:t>
+      </w:r>
+      <w:r>
+        <w:t xml:space="preserve">Resilience is the intrinsic ability of a system to adjust its functioning prior to, during, or following changes and disturbances, so that it can sustain required operations under both expected and unexpected conditions.</w:t>
+      </w:r>
+      <w:r>
+        <w:t xml:space="preserve">”</w:t>
+      </w:r>
+      <w:r>
+        <w:t xml:space="preserve"> </w:t>
+      </w:r>
+      <w:r>
+        <w:t xml:space="preserve">Later, Gluchshenko (2012) proposed a widened view, including definitions for resilience, robustness, disturbance, stress, and perturbation. In addition, the work marks the first proposition for a framework of different levels of stress and perturbations, as well as a proposition of potential metrics for resilience (both quantitative and qualitative). On a later work, Gluchshenko (2013) repeats the previous ideas and adds a performance-based approach as well as an algorithm to investigate resilience.</w:t>
       </w:r>
     </w:p>
     <w:p>
@@ -1240,59 +1313,7 @@
         <w:pStyle w:val="BodyText"/>
       </w:pPr>
       <w:r>
-        <w:t xml:space="preserve">EUROCONTROL (2009): first definition of resilience in ATM context –</w:t>
-      </w:r>
-      <w:r>
-        <w:t xml:space="preserve"> </w:t>
-      </w:r>
-      <w:r>
-        <w:t xml:space="preserve">“</w:t>
-      </w:r>
-      <w:r>
-        <w:t xml:space="preserve">Resilience is the intrinsic ability of a system to adjust its functioning prior to, during, or following changes and disturbances, so that it can sustain required operations under both expected and unexpected conditions.</w:t>
-      </w:r>
-      <w:r>
-        <w:t xml:space="preserve">”</w:t>
-      </w:r>
-    </w:p>
-    <w:p>
-      <w:pPr>
-        <w:pStyle w:val="BodyText"/>
-      </w:pPr>
-      <w:r>
-        <w:t xml:space="preserve">Gluchshenko (2012):</w:t>
-      </w:r>
-    </w:p>
-    <w:p>
-      <w:pPr>
-        <w:pStyle w:val="BodyText"/>
-      </w:pPr>
-      <w:r>
-        <w:t xml:space="preserve">Definitions for Resilience, robustness, disturbance, stress, and perturbation Proposition for a framework of different levels of stress/perturbations Proposition of metrics for resilience (both quantitative and qualitative)</w:t>
-      </w:r>
-    </w:p>
-    <w:p>
-      <w:pPr>
-        <w:pStyle w:val="BodyText"/>
-      </w:pPr>
-      <w:r>
-        <w:t xml:space="preserve">Gluchshenko (2013): repeats the previous ideas and adds a performance-based approach as well as an algorithm to investigate resilience</w:t>
-      </w:r>
-    </w:p>
-    <w:p>
-      <w:pPr>
-        <w:pStyle w:val="BodyText"/>
-      </w:pPr>
-      <w:r>
-        <w:t xml:space="preserve">Project Resilience 2050 (Jun/2012 + 43 months) – includes the previous definitions and other technical tasks. However, it evolves the way to measure resilience. Now, not only the time of deviation and time of recovery is considered. The project measures it as the relative difference of rate of delays correlation, or R = (ax1 – dx1)/dx1 – it has no unit, it’s the difference between two pearson correlations.</w:t>
-      </w:r>
-    </w:p>
-    <w:p>
-      <w:pPr>
-        <w:pStyle w:val="BodyText"/>
-      </w:pPr>
-      <w:r>
-        <w:t xml:space="preserve">Koelle (2015): proposes to address resilience as a situation management and state-oriented problem. Through two case studies, argued that</w:t>
+        <w:t xml:space="preserve">Those were the basic concepts that supported further works regarding resilience within the air navigation context. For example, the Project Resilience 2050 addresed the previous definitions and other technical tasks. The project ran from June 2012 and lasted 43 months, evolving the way to measure resilience. For the project, not only the time of deviation and time of recovery is considered. Instead, it measures resilience as the relative difference of rate of delays correlation, or R = (ax1 – dx1)/dx1. As a difference between two pearson correlations, it has no unit adopted. Finally, Koelle (2015) proposed to address resilience as a situation management and state-oriented problem. Through two case studies, the author argued that</w:t>
       </w:r>
       <w:r>
         <w:t xml:space="preserve"> </w:t>
@@ -1319,22 +1340,22 @@
       <w:pPr>
         <w:numPr>
           <w:ilvl w:val="0"/>
-          <w:numId w:val="1003"/>
+          <w:numId w:val="1004"/>
         </w:numPr>
       </w:pPr>
       <w:r>
-        <w:t xml:space="preserve">political level: ADD SOME DESCRIPTION</w:t>
+        <w:t xml:space="preserve">political level: The continuity and sustainability of a stable air traffic system supports and affects other dimensions of political interest, such as commercial relations, tourism industry, public health policies, among others. As a result, at a political level, it is of the utmost importance that the air navigation system remains functional. In that understanding, political acts were necessary in face of the pandemic crisis effects on aviation. For example, many governments injected financial support in the airline sector in order to help them survive the worst periods. In addition, measures such as tax deferrals to air navigation services providers were also adopted. Therefore, understanding how the air navigation system can exist in a more resilient manner is certainly beneficial for many political agents.</w:t>
       </w:r>
     </w:p>
     <w:p>
       <w:pPr>
         <w:numPr>
           <w:ilvl w:val="0"/>
-          <w:numId w:val="1003"/>
+          <w:numId w:val="1004"/>
         </w:numPr>
       </w:pPr>
       <w:r>
-        <w:t xml:space="preserve">operational level: ADD SOME DESCRIPTION</w:t>
+        <w:t xml:space="preserve">operational level: While efficiency, delay management, and capacity constraints were previously the main problems affecting resilience, now the concept must be broadened to an inverted scenario. Airlines, ANSPs, airports, and other stakeholders in the industry must remain and manage resilience not only in order to recover from disruptions caused by excessive demand, but also from insufficient demand. If delays are no longer the main threat, others arise, such as insufficient funding, lack of training, and traffic unpredictability.</w:t>
       </w:r>
     </w:p>
     <w:p>
@@ -1345,8 +1366,8 @@
         <w:t xml:space="preserve">This paper addresses the operational dimension. Being able to characterise resilience within the operational domain will enable to address the more strategic and political decision-making.</w:t>
       </w:r>
     </w:p>
-    <w:bookmarkEnd w:id="23"/>
-    <w:bookmarkStart w:id="24" w:name="X01da56b5249f9302ceb23458287f3bdb4560067"/>
+    <w:bookmarkEnd w:id="24"/>
+    <w:bookmarkStart w:id="25" w:name="X01da56b5249f9302ceb23458287f3bdb4560067"/>
     <w:p>
       <w:pPr>
         <w:pStyle w:val="Heading2"/>
@@ -1364,9 +1385,9 @@
         <w:t xml:space="preserve">&lt;if we need to fill space&gt; Crowd-Sourced Data Collection</w:t>
       </w:r>
     </w:p>
-    <w:bookmarkEnd w:id="24"/>
     <w:bookmarkEnd w:id="25"/>
-    <w:bookmarkStart w:id="33" w:name="methodmaterials"/>
+    <w:bookmarkEnd w:id="26"/>
+    <w:bookmarkStart w:id="35" w:name="methodmaterials"/>
     <w:p>
       <w:pPr>
         <w:pStyle w:val="Heading1"/>
@@ -1384,7 +1405,7 @@
         <w:t xml:space="preserve">Method/Materials</w:t>
       </w:r>
     </w:p>
-    <w:bookmarkStart w:id="27" w:name="research-approach-and-toolset"/>
+    <w:bookmarkStart w:id="28" w:name="research-approach-and-toolset"/>
     <w:p>
       <w:pPr>
         <w:pStyle w:val="Heading2"/>
@@ -1527,7 +1548,7 @@
                     </pic:cNvPicPr>
                   </pic:nvPicPr>
                   <pic:blipFill>
-                    <a:blip r:embed="rId26"/>
+                    <a:blip r:embed="rId27"/>
                     <a:stretch>
                       <a:fillRect/>
                     </a:stretch>
@@ -1562,8 +1583,8 @@
         <w:t xml:space="preserve">Figure 3.1: Reproducible Research Approach</w:t>
       </w:r>
     </w:p>
-    <w:bookmarkEnd w:id="27"/>
-    <w:bookmarkStart w:id="29" w:name="open-source-data"/>
+    <w:bookmarkEnd w:id="28"/>
+    <w:bookmarkStart w:id="30" w:name="open-source-data"/>
     <w:p>
       <w:pPr>
         <w:pStyle w:val="Heading2"/>
@@ -1660,7 +1681,7 @@
                     </pic:cNvPicPr>
                   </pic:nvPicPr>
                   <pic:blipFill>
-                    <a:blip r:embed="rId28"/>
+                    <a:blip r:embed="rId29"/>
                     <a:stretch>
                       <a:fillRect/>
                     </a:stretch>
@@ -1738,8 +1759,8 @@
         <w:t xml:space="preserve">TODO: develop table with months - file size - number of flights</w:t>
       </w:r>
     </w:p>
-    <w:bookmarkEnd w:id="29"/>
-    <w:bookmarkStart w:id="32" w:name="measuring-resilience"/>
+    <w:bookmarkEnd w:id="30"/>
+    <w:bookmarkStart w:id="34" w:name="measuring-resilience"/>
     <w:p>
       <w:pPr>
         <w:pStyle w:val="Heading2"/>
@@ -1762,7 +1783,7 @@
         <w:pStyle w:val="FirstParagraph"/>
       </w:pPr>
       <w:r>
-        <w:t xml:space="preserve">The concept of resilience (and robustness) is intimately linked with the construct of disruptions.</w:t>
+        <w:t xml:space="preserve">The concept of resilience (and robustness) is intimately linked with the construct of disruptions. Any given disturbance forces a disruption in the level of service. Following Gluchshenko’s work (2012), the longer the system takes to recover to a previously unperturbed state, the less resilient the system is. In complement, from Koeller’s work (2015), the deeper the level of disruption, also less resilient the system is. As a result, a possible interpretation for resilience metrics is found considering both the duration of the disrupted service performance, and its disruption level - or how much a system level of service is affected.</w:t>
       </w:r>
     </w:p>
     <w:p>
@@ -1785,7 +1806,7 @@
                     </pic:cNvPicPr>
                   </pic:nvPicPr>
                   <pic:blipFill>
-                    <a:blip r:embed="rId30"/>
+                    <a:blip r:embed="rId31"/>
                     <a:stretch>
                       <a:fillRect/>
                     </a:stretch>
@@ -1825,7 +1846,7 @@
         <w:pStyle w:val="BodyText"/>
       </w:pPr>
       <w:r>
-        <w:t xml:space="preserve">Conceptually, resilience R can be measured as the observed loss in quality of service (performance) over the time to recovery, t1-t2, for a certain level of disruption. Thus, mathematically, this represents the area covered by</w:t>
+        <w:t xml:space="preserve">Consequently, resilience R can be conceptually measured as the observed loss in quality of service (performance) over the time to recovery, t1-t2, for a certain level of disruption. Thus, mathematically, this represents the area covered by</w:t>
       </w:r>
     </w:p>
     <w:p>
@@ -1957,7 +1978,7 @@
                     </pic:cNvPicPr>
                   </pic:nvPicPr>
                   <pic:blipFill>
-                    <a:blip r:embed="rId31"/>
+                    <a:blip r:embed="rId32"/>
                     <a:stretch>
                       <a:fillRect/>
                     </a:stretch>
@@ -2000,109 +2021,46 @@
         <w:t xml:space="preserve">TODO - further develop &amp; include sliding window approach proposed by Fabio</w:t>
       </w:r>
     </w:p>
-    <w:bookmarkEnd w:id="32"/>
-    <w:bookmarkEnd w:id="33"/>
-    <w:bookmarkStart w:id="38" w:name="resultsdiscussion"/>
-    <w:p>
-      <w:pPr>
-        <w:pStyle w:val="Heading1"/>
-      </w:pPr>
-      <w:r>
-        <w:rPr>
-          <w:rStyle w:val="SectionNumber"/>
-        </w:rPr>
-        <w:t xml:space="preserve">4</w:t>
-      </w:r>
-      <w:r>
-        <w:tab/>
-      </w:r>
-      <w:r>
-        <w:t xml:space="preserve">Results/Discussion</w:t>
-      </w:r>
-    </w:p>
-    <w:bookmarkStart w:id="35" w:name="X1f2bcffe6c3bb108fefb0b3d766f203619ec725"/>
-    <w:p>
-      <w:pPr>
-        <w:pStyle w:val="Heading2"/>
-      </w:pPr>
-      <w:r>
-        <w:rPr>
-          <w:rStyle w:val="SectionNumber"/>
-        </w:rPr>
-        <w:t xml:space="preserve">4.1</w:t>
-      </w:r>
-      <w:r>
-        <w:tab/>
-      </w:r>
-      <w:r>
-        <w:t xml:space="preserve">Network Level Assessment for Brazil, Europe, and the United States</w:t>
-      </w:r>
-    </w:p>
     <w:p>
       <w:pPr>
         <w:pStyle w:val="FirstParagraph"/>
       </w:pPr>
       <w:r>
-        <w:t xml:space="preserve">Based on the study dataset Fig.</w:t>
-      </w:r>
-      <w:r>
-        <w:t xml:space="preserve"> </w:t>
-      </w:r>
-      <w:r>
-        <w:t xml:space="preserve">3.2</w:t>
-      </w:r>
-      <w:r>
-        <w:t xml:space="preserve"> </w:t>
-      </w:r>
-      <w:r>
-        <w:t xml:space="preserve">provides an appreciation of the global developments.</w:t>
-      </w:r>
-      <w:r>
-        <w:t xml:space="preserve"> </w:t>
-      </w:r>
-      <w:r>
-        <w:t xml:space="preserve">This paper zooms in on comparing the situation in Brazil, Europe, and the United States.</w:t>
-      </w:r>
-      <w:r>
-        <w:t xml:space="preserve"> </w:t>
-      </w:r>
-      <w:r>
-        <w:t xml:space="preserve">Figure</w:t>
-      </w:r>
-      <w:r>
-        <w:t xml:space="preserve"> </w:t>
-      </w:r>
-      <w:r>
-        <w:t xml:space="preserve">4.1</w:t>
-      </w:r>
-      <w:r>
-        <w:t xml:space="preserve"> </w:t>
-      </w:r>
-      <w:r>
-        <w:t xml:space="preserve">shows the different network level responses to the regional/local air traffic constraints.</w:t>
-      </w:r>
-    </w:p>
-    <w:p>
-      <w:pPr>
-        <w:pStyle w:val="CaptionedFigure"/>
+        <w:t xml:space="preserve">However, an evident question arises from this approach: what is the proper threshold for the service to be considered disrupted? Certain that, for some indicators, this could be a fixed value, this paper proposes an alternative method. The disruption threshold can be viewed as an adptive function of the recent traffic levels. As a result, the disruption threshold level would not be a fixed value, but a variable one, taking into account the recent trends to define a normal band based on moving windows. The example below shows this potential approach.</w:t>
+      </w:r>
+    </w:p>
+    <w:p>
+      <w:pPr>
+        <w:pStyle w:val="BodyText"/>
+      </w:pPr>
+      <w:r>
+        <w:t xml:space="preserve">&lt;</w:t>
+      </w:r>
+      <w:r>
+        <w:t xml:space="preserve">&gt;</w:t>
+      </w:r>
+    </w:p>
+    <w:p>
+      <w:pPr>
+        <w:pStyle w:val="BodyText"/>
       </w:pPr>
       <w:r>
         <w:drawing>
           <wp:inline>
             <wp:extent cx="5334000" cy="3294856"/>
             <wp:effectExtent b="0" l="0" r="0" t="0"/>
-            <wp:docPr descr="Figure 4.1: Timeline for United States, Europe, and Brazil" title="" id="1" name="Picture"/>
+            <wp:docPr descr="" title="" id="1" name="Picture"/>
             <a:graphic>
               <a:graphicData uri="http://schemas.openxmlformats.org/drawingml/2006/picture">
                 <pic:pic>
                   <pic:nvPicPr>
-                    <pic:cNvPr descr="paper_files/figure-docx/us-eu-br-timeline-1.png" id="0" name="Picture"/>
+                    <pic:cNvPr descr="paper_files/figure-docx/unnamed-chunk-9-1.png" id="0" name="Picture"/>
                     <pic:cNvPicPr>
                       <a:picLocks noChangeArrowheads="1" noChangeAspect="1"/>
                     </pic:cNvPicPr>
                   </pic:nvPicPr>
                   <pic:blipFill>
-                    <a:blip r:embed="rId34"/>
+                    <a:blip r:embed="rId33"/>
                     <a:stretch>
                       <a:fillRect/>
                     </a:stretch>
@@ -2131,94 +2089,48 @@
     </w:p>
     <w:p>
       <w:pPr>
-        <w:pStyle w:val="ImageCaption"/>
-      </w:pPr>
-      <w:r>
-        <w:t xml:space="preserve">Figure 4.1: Timeline for United States, Europe, and Brazil</w:t>
-      </w:r>
-    </w:p>
-    <w:p>
-      <w:pPr>
         <w:pStyle w:val="BodyText"/>
       </w:pPr>
       <w:r>
-        <w:t xml:space="preserve">The United States have recovered.</w:t>
-      </w:r>
-    </w:p>
-    <w:p>
-      <w:pPr>
-        <w:pStyle w:val="BodyText"/>
-      </w:pPr>
-      <w:r>
-        <w:t xml:space="preserve">Europe has seen an initial recovery in summer 2020 with a decline towards the holiday season 2020/2021.</w:t>
-      </w:r>
-      <w:r>
-        <w:t xml:space="preserve"> </w:t>
-      </w:r>
-      <w:r>
-        <w:t xml:space="preserve">With April/May 2021 traffic increases again in Europe.</w:t>
-      </w:r>
-    </w:p>
-    <w:p>
-      <w:pPr>
-        <w:pStyle w:val="BodyText"/>
-      </w:pPr>
-      <w:r>
-        <w:t xml:space="preserve">Brazil also experienced the sharp decline in traffic in March 2020.</w:t>
-      </w:r>
-      <w:r>
-        <w:t xml:space="preserve"> </w:t>
-      </w:r>
-      <w:r>
-        <w:t xml:space="preserve">Similar to the US, traffic in Brazil showed an initial continual increase.</w:t>
-      </w:r>
-      <w:r>
-        <w:t xml:space="preserve"> </w:t>
-      </w:r>
-      <w:r>
-        <w:t xml:space="preserve">Traffic show an alternating pattern.</w:t>
-      </w:r>
-    </w:p>
-    <w:p>
-      <w:pPr>
-        <w:pStyle w:val="SourceCode"/>
-      </w:pPr>
-      <w:r>
-        <w:rPr>
-          <w:rStyle w:val="VerbatimChar"/>
-        </w:rPr>
-        <w:t xml:space="preserve">TODO: provide some more commentary</w:t>
-      </w:r>
-    </w:p>
+        <w:t xml:space="preserve">Instead of a horizontal line (fixed value), the disruption threshold adapts according to the recent trends in traffic. In the figure above, the red line is the disruption threshold, defined as the 20th percentile of the daily traffic, considered the previous 60 days. Naturally, those are empirically suggested values that could be adapted according to any particular needs. In addition, the blue line is set to be a potential indicator of disruptions in the opposite direction, i.e. a positive disruption, caused by an abnormal excessive demand.</w:t>
+      </w:r>
+    </w:p>
+    <w:bookmarkEnd w:id="34"/>
     <w:bookmarkEnd w:id="35"/>
-    <w:bookmarkStart w:id="37" w:name="traffic-development---connectivity"/>
-    <w:p>
-      <w:pPr>
-        <w:pStyle w:val="Heading2"/>
+    <w:bookmarkStart w:id="40" w:name="resultsdiscussion"/>
+    <w:p>
+      <w:pPr>
+        <w:pStyle w:val="Heading1"/>
       </w:pPr>
       <w:r>
         <w:rPr>
           <w:rStyle w:val="SectionNumber"/>
         </w:rPr>
-        <w:t xml:space="preserve">4.2</w:t>
+        <w:t xml:space="preserve">4</w:t>
       </w:r>
       <w:r>
         <w:tab/>
       </w:r>
       <w:r>
-        <w:t xml:space="preserve">Traffic Development - Connectivity</w:t>
-      </w:r>
-    </w:p>
-    <w:p>
-      <w:pPr>
-        <w:numPr>
-          <w:ilvl w:val="0"/>
-          <w:numId w:val="1004"/>
-        </w:numPr>
-        <w:pStyle w:val="Compact"/>
-      </w:pPr>
-      <w:r>
-        <w:t xml:space="preserve">Resilience can be measured as a function of time - the smaller the relationship between time of stress and the time of recovery, more resilient a system is.</w:t>
+        <w:t xml:space="preserve">Results/Discussion</w:t>
+      </w:r>
+    </w:p>
+    <w:bookmarkStart w:id="37" w:name="X1f2bcffe6c3bb108fefb0b3d766f203619ec725"/>
+    <w:p>
+      <w:pPr>
+        <w:pStyle w:val="Heading2"/>
+      </w:pPr>
+      <w:r>
+        <w:rPr>
+          <w:rStyle w:val="SectionNumber"/>
+        </w:rPr>
+        <w:t xml:space="preserve">4.1</w:t>
+      </w:r>
+      <w:r>
+        <w:tab/>
+      </w:r>
+      <w:r>
+        <w:t xml:space="preserve">Network Level Assessment for Brazil, Europe, and the United States</w:t>
       </w:r>
     </w:p>
     <w:p>
@@ -2226,116 +2138,43 @@
         <w:pStyle w:val="FirstParagraph"/>
       </w:pPr>
       <w:r>
-        <w:t xml:space="preserve">1.2 how to use open data to</w:t>
-      </w:r>
-      <w:r>
-        <w:t xml:space="preserve"> </w:t>
-      </w:r>
-      <w:r>
-        <w:t xml:space="preserve">“</w:t>
-      </w:r>
-      <w:r>
-        <w:t xml:space="preserve">see</w:t>
-      </w:r>
-      <w:r>
-        <w:t xml:space="preserve">”</w:t>
-      </w:r>
-      <w:r>
-        <w:t xml:space="preserve"> </w:t>
-      </w:r>
-      <w:r>
-        <w:t xml:space="preserve">resilience?</w:t>
-      </w:r>
-    </w:p>
-    <w:p>
-      <w:pPr>
-        <w:pStyle w:val="BodyText"/>
-      </w:pPr>
-      <w:r>
-        <w:t xml:space="preserve">1.2.1 Gather and prepare data</w:t>
-      </w:r>
-    </w:p>
-    <w:p>
-      <w:pPr>
-        <w:pStyle w:val="SourceCode"/>
-      </w:pPr>
-      <w:r>
-        <w:rPr>
-          <w:rStyle w:val="VerbatimChar"/>
-        </w:rPr>
-        <w:t xml:space="preserve">## # A tibble: 6 x 9</w:t>
-      </w:r>
-      <w:r>
-        <w:br/>
-      </w:r>
-      <w:r>
-        <w:rPr>
-          <w:rStyle w:val="VerbatimChar"/>
-        </w:rPr>
-        <w:t xml:space="preserve">##   ADEP  ADEP_CTRY ADEP_REG ADES  ADES_CTRY ADES_REG TYPE  DATE       CALL  </w:t>
-      </w:r>
-      <w:r>
-        <w:br/>
-      </w:r>
-      <w:r>
-        <w:rPr>
-          <w:rStyle w:val="VerbatimChar"/>
-        </w:rPr>
-        <w:t xml:space="preserve">##   &lt;chr&gt; &lt;chr&gt;     &lt;chr&gt;    &lt;chr&gt; &lt;chr&gt;     &lt;chr&gt;    &lt;chr&gt; &lt;date&gt;     &lt;chr&gt; </w:t>
-      </w:r>
-      <w:r>
-        <w:br/>
-      </w:r>
-      <w:r>
-        <w:rPr>
-          <w:rStyle w:val="VerbatimChar"/>
-        </w:rPr>
-        <w:t xml:space="preserve">## 1 YSSY  AU        Other    EDDF  DE        EU       A332  2019-01-01 CES219</w:t>
-      </w:r>
-      <w:r>
-        <w:br/>
-      </w:r>
-      <w:r>
-        <w:rPr>
-          <w:rStyle w:val="VerbatimChar"/>
-        </w:rPr>
-        <w:t xml:space="preserve">## 2 LEMD  ES        EU       LEMD  ES        EU       A332  2019-01-01 AEA040</w:t>
-      </w:r>
-      <w:r>
-        <w:br/>
-      </w:r>
-      <w:r>
-        <w:rPr>
-          <w:rStyle w:val="VerbatimChar"/>
-        </w:rPr>
-        <w:t xml:space="preserve">## 3 YSSY  AU        Other    LFPG  FR        EU       B788  2019-01-01 CXA825</w:t>
-      </w:r>
-      <w:r>
-        <w:br/>
-      </w:r>
-      <w:r>
-        <w:rPr>
-          <w:rStyle w:val="VerbatimChar"/>
-        </w:rPr>
-        <w:t xml:space="preserve">## 4 UUEE  RU        EU       EDDF  DE        EU       B744  2019-01-01 CLU211</w:t>
-      </w:r>
-      <w:r>
-        <w:br/>
-      </w:r>
-      <w:r>
-        <w:rPr>
-          <w:rStyle w:val="VerbatimChar"/>
-        </w:rPr>
-        <w:t xml:space="preserve">## 5 KLDJ  US        US       LFPG  FR        EU       B788  2019-01-01 ETH704</w:t>
-      </w:r>
-      <w:r>
-        <w:br/>
-      </w:r>
-      <w:r>
-        <w:rPr>
-          <w:rStyle w:val="VerbatimChar"/>
-        </w:rPr>
-        <w:t xml:space="preserve">## 6 WIII  ID        Other    RPLL  PH        Other    B77W  2019-01-01 SVA872</w:t>
+        <w:t xml:space="preserve">Based on the study dataset Fig.</w:t>
+      </w:r>
+      <w:r>
+        <w:t xml:space="preserve"> </w:t>
+      </w:r>
+      <w:r>
+        <w:t xml:space="preserve">3.2</w:t>
+      </w:r>
+      <w:r>
+        <w:t xml:space="preserve"> </w:t>
+      </w:r>
+      <w:r>
+        <w:t xml:space="preserve">provides an appreciation of the global developments.</w:t>
+      </w:r>
+      <w:r>
+        <w:t xml:space="preserve"> </w:t>
+      </w:r>
+      <w:r>
+        <w:t xml:space="preserve">This paper zooms in on comparing the situation in Brazil, Europe, and the United States.</w:t>
+      </w:r>
+      <w:r>
+        <w:t xml:space="preserve"> </w:t>
+      </w:r>
+      <w:r>
+        <w:t xml:space="preserve">Figure</w:t>
+      </w:r>
+      <w:r>
+        <w:t xml:space="preserve"> </w:t>
+      </w:r>
+      <w:r>
+        <w:t xml:space="preserve">4.1</w:t>
+      </w:r>
+      <w:r>
+        <w:t xml:space="preserve"> </w:t>
+      </w:r>
+      <w:r>
+        <w:t xml:space="preserve">shows the different network level responses to the regional/local air traffic constraints.</w:t>
       </w:r>
     </w:p>
     <w:p>
@@ -2347,12 +2186,12 @@
           <wp:inline>
             <wp:extent cx="5334000" cy="3294856"/>
             <wp:effectExtent b="0" l="0" r="0" t="0"/>
-            <wp:docPr descr="Figure 4.2: test" title="" id="1" name="Picture"/>
+            <wp:docPr descr="Figure 4.1: Timeline for United States, Europe, and Brazil" title="" id="1" name="Picture"/>
             <a:graphic>
               <a:graphicData uri="http://schemas.openxmlformats.org/drawingml/2006/picture">
                 <pic:pic>
                   <pic:nvPicPr>
-                    <pic:cNvPr descr="paper_files/figure-docx/unnamed-chunk-9-1.png" id="0" name="Picture"/>
+                    <pic:cNvPr descr="paper_files/figure-docx/us-eu-br-timeline-1.png" id="0" name="Picture"/>
                     <pic:cNvPicPr>
                       <a:picLocks noChangeArrowheads="1" noChangeAspect="1"/>
                     </pic:cNvPicPr>
@@ -2390,12 +2229,268 @@
         <w:pStyle w:val="ImageCaption"/>
       </w:pPr>
       <w:r>
+        <w:t xml:space="preserve">Figure 4.1: Timeline for United States, Europe, and Brazil</w:t>
+      </w:r>
+    </w:p>
+    <w:p>
+      <w:pPr>
+        <w:pStyle w:val="BodyText"/>
+      </w:pPr>
+      <w:r>
+        <w:t xml:space="preserve">The United States have recovered.</w:t>
+      </w:r>
+    </w:p>
+    <w:p>
+      <w:pPr>
+        <w:pStyle w:val="BodyText"/>
+      </w:pPr>
+      <w:r>
+        <w:t xml:space="preserve">Europe has seen an initial recovery in summer 2020 with a decline towards the holiday season 2020/2021.</w:t>
+      </w:r>
+      <w:r>
+        <w:t xml:space="preserve"> </w:t>
+      </w:r>
+      <w:r>
+        <w:t xml:space="preserve">With April/May 2021 traffic increases again in Europe.</w:t>
+      </w:r>
+    </w:p>
+    <w:p>
+      <w:pPr>
+        <w:pStyle w:val="BodyText"/>
+      </w:pPr>
+      <w:r>
+        <w:t xml:space="preserve">Brazil also experienced the sharp decline in traffic in March 2020.</w:t>
+      </w:r>
+      <w:r>
+        <w:t xml:space="preserve"> </w:t>
+      </w:r>
+      <w:r>
+        <w:t xml:space="preserve">Similar to the US, traffic in Brazil showed an initial continual increase.</w:t>
+      </w:r>
+      <w:r>
+        <w:t xml:space="preserve"> </w:t>
+      </w:r>
+      <w:r>
+        <w:t xml:space="preserve">Traffic show an alternating pattern.</w:t>
+      </w:r>
+    </w:p>
+    <w:p>
+      <w:pPr>
+        <w:pStyle w:val="SourceCode"/>
+      </w:pPr>
+      <w:r>
+        <w:rPr>
+          <w:rStyle w:val="VerbatimChar"/>
+        </w:rPr>
+        <w:t xml:space="preserve">TODO: provide some more commentary</w:t>
+      </w:r>
+    </w:p>
+    <w:bookmarkEnd w:id="37"/>
+    <w:bookmarkStart w:id="39" w:name="traffic-development---connectivity"/>
+    <w:p>
+      <w:pPr>
+        <w:pStyle w:val="Heading2"/>
+      </w:pPr>
+      <w:r>
+        <w:rPr>
+          <w:rStyle w:val="SectionNumber"/>
+        </w:rPr>
+        <w:t xml:space="preserve">4.2</w:t>
+      </w:r>
+      <w:r>
+        <w:tab/>
+      </w:r>
+      <w:r>
+        <w:t xml:space="preserve">Traffic Development - Connectivity</w:t>
+      </w:r>
+    </w:p>
+    <w:p>
+      <w:pPr>
+        <w:numPr>
+          <w:ilvl w:val="0"/>
+          <w:numId w:val="1005"/>
+        </w:numPr>
+        <w:pStyle w:val="Compact"/>
+      </w:pPr>
+      <w:r>
+        <w:t xml:space="preserve">Resilience can be measured as a function of time - the smaller the relationship between time of stress and the time of recovery, more resilient a system is.</w:t>
+      </w:r>
+    </w:p>
+    <w:p>
+      <w:pPr>
+        <w:pStyle w:val="FirstParagraph"/>
+      </w:pPr>
+      <w:r>
+        <w:t xml:space="preserve">1.2 how to use open data to</w:t>
+      </w:r>
+      <w:r>
+        <w:t xml:space="preserve"> </w:t>
+      </w:r>
+      <w:r>
+        <w:t xml:space="preserve">“</w:t>
+      </w:r>
+      <w:r>
+        <w:t xml:space="preserve">see</w:t>
+      </w:r>
+      <w:r>
+        <w:t xml:space="preserve">”</w:t>
+      </w:r>
+      <w:r>
+        <w:t xml:space="preserve"> </w:t>
+      </w:r>
+      <w:r>
+        <w:t xml:space="preserve">resilience?</w:t>
+      </w:r>
+    </w:p>
+    <w:p>
+      <w:pPr>
+        <w:pStyle w:val="BodyText"/>
+      </w:pPr>
+      <w:r>
+        <w:t xml:space="preserve">1.2.1 Gather and prepare data</w:t>
+      </w:r>
+    </w:p>
+    <w:p>
+      <w:pPr>
+        <w:pStyle w:val="SourceCode"/>
+      </w:pPr>
+      <w:r>
+        <w:rPr>
+          <w:rStyle w:val="VerbatimChar"/>
+        </w:rPr>
+        <w:t xml:space="preserve">## # A tibble: 6 x 9</w:t>
+      </w:r>
+      <w:r>
+        <w:br/>
+      </w:r>
+      <w:r>
+        <w:rPr>
+          <w:rStyle w:val="VerbatimChar"/>
+        </w:rPr>
+        <w:t xml:space="preserve">##   ADEP  ADEP_CTRY ADEP_REG ADES  ADES_CTRY ADES_REG TYPE  DATE       CALL  </w:t>
+      </w:r>
+      <w:r>
+        <w:br/>
+      </w:r>
+      <w:r>
+        <w:rPr>
+          <w:rStyle w:val="VerbatimChar"/>
+        </w:rPr>
+        <w:t xml:space="preserve">##   &lt;chr&gt; &lt;chr&gt;     &lt;chr&gt;    &lt;chr&gt; &lt;chr&gt;     &lt;chr&gt;    &lt;chr&gt; &lt;date&gt;     &lt;chr&gt; </w:t>
+      </w:r>
+      <w:r>
+        <w:br/>
+      </w:r>
+      <w:r>
+        <w:rPr>
+          <w:rStyle w:val="VerbatimChar"/>
+        </w:rPr>
+        <w:t xml:space="preserve">## 1 YSSY  AU        Other    EDDF  DE        EU       A332  2019-01-01 CES219</w:t>
+      </w:r>
+      <w:r>
+        <w:br/>
+      </w:r>
+      <w:r>
+        <w:rPr>
+          <w:rStyle w:val="VerbatimChar"/>
+        </w:rPr>
+        <w:t xml:space="preserve">## 2 LEMD  ES        EU       LEMD  ES        EU       A332  2019-01-01 AEA040</w:t>
+      </w:r>
+      <w:r>
+        <w:br/>
+      </w:r>
+      <w:r>
+        <w:rPr>
+          <w:rStyle w:val="VerbatimChar"/>
+        </w:rPr>
+        <w:t xml:space="preserve">## 3 YSSY  AU        Other    LFPG  FR        EU       B788  2019-01-01 CXA825</w:t>
+      </w:r>
+      <w:r>
+        <w:br/>
+      </w:r>
+      <w:r>
+        <w:rPr>
+          <w:rStyle w:val="VerbatimChar"/>
+        </w:rPr>
+        <w:t xml:space="preserve">## 4 UUEE  RU        EU       EDDF  DE        EU       B744  2019-01-01 CLU211</w:t>
+      </w:r>
+      <w:r>
+        <w:br/>
+      </w:r>
+      <w:r>
+        <w:rPr>
+          <w:rStyle w:val="VerbatimChar"/>
+        </w:rPr>
+        <w:t xml:space="preserve">## 5 KLDJ  US        US       LFPG  FR        EU       B788  2019-01-01 ETH704</w:t>
+      </w:r>
+      <w:r>
+        <w:br/>
+      </w:r>
+      <w:r>
+        <w:rPr>
+          <w:rStyle w:val="VerbatimChar"/>
+        </w:rPr>
+        <w:t xml:space="preserve">## 6 WIII  ID        Other    RPLL  PH        Other    B77W  2019-01-01 SVA872</w:t>
+      </w:r>
+    </w:p>
+    <w:p>
+      <w:pPr>
+        <w:pStyle w:val="CaptionedFigure"/>
+      </w:pPr>
+      <w:r>
+        <w:drawing>
+          <wp:inline>
+            <wp:extent cx="5334000" cy="3294856"/>
+            <wp:effectExtent b="0" l="0" r="0" t="0"/>
+            <wp:docPr descr="Figure 4.2: test" title="" id="1" name="Picture"/>
+            <a:graphic>
+              <a:graphicData uri="http://schemas.openxmlformats.org/drawingml/2006/picture">
+                <pic:pic>
+                  <pic:nvPicPr>
+                    <pic:cNvPr descr="paper_files/figure-docx/unnamed-chunk-11-1.png" id="0" name="Picture"/>
+                    <pic:cNvPicPr>
+                      <a:picLocks noChangeArrowheads="1" noChangeAspect="1"/>
+                    </pic:cNvPicPr>
+                  </pic:nvPicPr>
+                  <pic:blipFill>
+                    <a:blip r:embed="rId38"/>
+                    <a:stretch>
+                      <a:fillRect/>
+                    </a:stretch>
+                  </pic:blipFill>
+                  <pic:spPr bwMode="auto">
+                    <a:xfrm>
+                      <a:off x="0" y="0"/>
+                      <a:ext cx="5334000" cy="3294856"/>
+                    </a:xfrm>
+                    <a:prstGeom prst="rect">
+                      <a:avLst/>
+                    </a:prstGeom>
+                    <a:noFill/>
+                    <a:ln w="9525">
+                      <a:noFill/>
+                      <a:headEnd/>
+                      <a:tailEnd/>
+                    </a:ln>
+                  </pic:spPr>
+                </pic:pic>
+              </a:graphicData>
+            </a:graphic>
+          </wp:inline>
+        </w:drawing>
+      </w:r>
+    </w:p>
+    <w:p>
+      <w:pPr>
+        <w:pStyle w:val="ImageCaption"/>
+      </w:pPr>
+      <w:r>
         <w:t xml:space="preserve">Figure 4.2: test</w:t>
       </w:r>
     </w:p>
-    <w:bookmarkEnd w:id="37"/>
-    <w:bookmarkEnd w:id="38"/>
-    <w:bookmarkStart w:id="39" w:name="conclusion"/>
+    <w:bookmarkEnd w:id="39"/>
+    <w:bookmarkEnd w:id="40"/>
+    <w:bookmarkStart w:id="41" w:name="conclusion"/>
     <w:p>
       <w:pPr>
         <w:pStyle w:val="Heading1"/>
@@ -2447,8 +2542,8 @@
         <w:t xml:space="preserve">The results and insights of this work will be shared with the wider effort of the ICAO GANP expert group on performance.</w:t>
       </w:r>
     </w:p>
-    <w:bookmarkEnd w:id="39"/>
-    <w:bookmarkStart w:id="40" w:name="acknowledgment"/>
+    <w:bookmarkEnd w:id="41"/>
+    <w:bookmarkStart w:id="42" w:name="acknowledgment"/>
     <w:p>
       <w:pPr>
         <w:pStyle w:val="Heading1"/>
@@ -2457,8 +2552,8 @@
         <w:t xml:space="preserve">Acknowledgment</w:t>
       </w:r>
     </w:p>
-    <w:bookmarkEnd w:id="40"/>
-    <w:bookmarkStart w:id="52" w:name="references"/>
+    <w:bookmarkEnd w:id="42"/>
+    <w:bookmarkStart w:id="54" w:name="references"/>
     <w:p>
       <w:pPr>
         <w:pStyle w:val="Heading1"/>
@@ -2467,8 +2562,8 @@
         <w:t xml:space="preserve">References</w:t>
       </w:r>
     </w:p>
-    <w:bookmarkStart w:id="51" w:name="refs"/>
-    <w:bookmarkStart w:id="42" w:name="ref-JHU_2020"/>
+    <w:bookmarkStart w:id="53" w:name="refs"/>
+    <w:bookmarkStart w:id="44" w:name="ref-JHU_2020"/>
     <w:p>
       <w:pPr>
         <w:pStyle w:val="Bibliography"/>
@@ -2510,7 +2605,7 @@
       <w:r>
         <w:t xml:space="preserve"> </w:t>
       </w:r>
-      <w:hyperlink r:id="rId41">
+      <w:hyperlink r:id="rId43">
         <w:r>
           <w:rPr>
             <w:rStyle w:val="Hyperlink"/>
@@ -2522,8 +2617,8 @@
         <w:t xml:space="preserve">.</w:t>
       </w:r>
     </w:p>
-    <w:bookmarkEnd w:id="42"/>
-    <w:bookmarkStart w:id="43" w:name="ref-statfor_growth_2018"/>
+    <w:bookmarkEnd w:id="44"/>
+    <w:bookmarkStart w:id="45" w:name="ref-statfor_growth_2018"/>
     <w:p>
       <w:pPr>
         <w:pStyle w:val="Bibliography"/>
@@ -2595,8 +2690,8 @@
         <w:t xml:space="preserve">.</w:t>
       </w:r>
     </w:p>
-    <w:bookmarkEnd w:id="43"/>
-    <w:bookmarkStart w:id="44" w:name="ref-krispin_coronavirus_2021"/>
+    <w:bookmarkEnd w:id="45"/>
+    <w:bookmarkStart w:id="46" w:name="ref-krispin_coronavirus_2021"/>
     <w:p>
       <w:pPr>
         <w:pStyle w:val="Bibliography"/>
@@ -2638,8 +2733,8 @@
         <w:t xml:space="preserve">) Dataset.”</w:t>
       </w:r>
     </w:p>
-    <w:bookmarkEnd w:id="44"/>
-    <w:bookmarkStart w:id="46" w:name="ref-xavier_olive_2021_4893103"/>
+    <w:bookmarkEnd w:id="46"/>
+    <w:bookmarkStart w:id="48" w:name="ref-xavier_olive_2021_4893103"/>
     <w:p>
       <w:pPr>
         <w:pStyle w:val="Bibliography"/>
@@ -2677,7 +2772,7 @@
       <w:r>
         <w:t xml:space="preserve"> </w:t>
       </w:r>
-      <w:hyperlink r:id="rId45">
+      <w:hyperlink r:id="rId47">
         <w:r>
           <w:rPr>
             <w:rStyle w:val="Hyperlink"/>
@@ -2689,8 +2784,8 @@
         <w:t xml:space="preserve">.</w:t>
       </w:r>
     </w:p>
-    <w:bookmarkEnd w:id="46"/>
-    <w:bookmarkStart w:id="47" w:name="ref-R"/>
+    <w:bookmarkEnd w:id="48"/>
+    <w:bookmarkStart w:id="49" w:name="ref-R"/>
     <w:p>
       <w:pPr>
         <w:pStyle w:val="Bibliography"/>
@@ -2758,8 +2853,8 @@
         <w:t xml:space="preserve">.</w:t>
       </w:r>
     </w:p>
-    <w:bookmarkEnd w:id="47"/>
-    <w:bookmarkStart w:id="48" w:name="ref-rstudio"/>
+    <w:bookmarkEnd w:id="49"/>
+    <w:bookmarkStart w:id="50" w:name="ref-rstudio"/>
     <w:p>
       <w:pPr>
         <w:pStyle w:val="Bibliography"/>
@@ -2831,8 +2926,8 @@
         <w:t xml:space="preserve">RStudio, PBC.</w:t>
       </w:r>
     </w:p>
-    <w:bookmarkEnd w:id="48"/>
-    <w:bookmarkStart w:id="50" w:name="ref-strohmeier_crowdsourced_2021"/>
+    <w:bookmarkEnd w:id="50"/>
+    <w:bookmarkStart w:id="52" w:name="ref-strohmeier_crowdsourced_2021"/>
     <w:p>
       <w:pPr>
         <w:pStyle w:val="Bibliography"/>
@@ -2877,7 +2972,7 @@
       <w:r>
         <w:t xml:space="preserve"> </w:t>
       </w:r>
-      <w:hyperlink r:id="rId49">
+      <w:hyperlink r:id="rId51">
         <w:r>
           <w:rPr>
             <w:rStyle w:val="Hyperlink"/>
@@ -2889,9 +2984,9 @@
         <w:t xml:space="preserve">.</w:t>
       </w:r>
     </w:p>
-    <w:bookmarkEnd w:id="50"/>
-    <w:bookmarkEnd w:id="51"/>
     <w:bookmarkEnd w:id="52"/>
+    <w:bookmarkEnd w:id="53"/>
+    <w:bookmarkEnd w:id="54"/>
     <w:sectPr/>
   </w:body>
 </w:document>
@@ -3172,6 +3267,9 @@
     <w:abstractNumId w:val="991"/>
   </w:num>
   <w:num w:numId="1004">
+    <w:abstractNumId w:val="991"/>
+  </w:num>
+  <w:num w:numId="1005">
     <w:abstractNumId w:val="99721"/>
     <w:lvlOverride w:ilvl="0">
       <w:startOverride w:val="1"/>

</xml_diff>